<commit_message>
design sections, power, haptic, scanning
progess
</commit_message>
<xml_diff>
--- a/Final Report.docx
+++ b/Final Report.docx
@@ -69,11 +69,19 @@
                             </w:r>
                             <w:r>
                               <w:rPr>
-                                <w:color w:val="FF0000"/>
+                                <w:color w:val="000000" w:themeColor="text1"/>
                                 <w:sz w:val="24"/>
                                 <w:szCs w:val="24"/>
                               </w:rPr>
-                              <w:t>[Fall/Spring 201x]</w:t>
+                              <w:t>Spring 20</w:t>
+                            </w:r>
+                            <w:r>
+                              <w:rPr>
+                                <w:color w:val="000000" w:themeColor="text1"/>
+                                <w:sz w:val="24"/>
+                                <w:szCs w:val="24"/>
+                              </w:rPr>
+                              <w:t>24</w:t>
                             </w:r>
                           </w:p>
                           <w:p>
@@ -98,7 +106,15 @@
                                 <w:sz w:val="24"/>
                                 <w:szCs w:val="24"/>
                               </w:rPr>
-                              <w:t xml:space="preserve"> [TA Name]</w:t>
+                              <w:t xml:space="preserve"> </w:t>
+                            </w:r>
+                            <w:r>
+                              <w:rPr>
+                                <w:color w:val="000000" w:themeColor="text1"/>
+                                <w:sz w:val="24"/>
+                                <w:szCs w:val="24"/>
+                              </w:rPr>
+                              <w:t>Sanjana Pingali</w:t>
                             </w:r>
                           </w:p>
                         </w:txbxContent>
@@ -145,11 +161,19 @@
                       </w:r>
                       <w:r>
                         <w:rPr>
-                          <w:color w:val="FF0000"/>
+                          <w:color w:val="000000" w:themeColor="text1"/>
                           <w:sz w:val="24"/>
                           <w:szCs w:val="24"/>
                         </w:rPr>
-                        <w:t>[Fall/Spring 201x]</w:t>
+                        <w:t>Spring 20</w:t>
+                      </w:r>
+                      <w:r>
+                        <w:rPr>
+                          <w:color w:val="000000" w:themeColor="text1"/>
+                          <w:sz w:val="24"/>
+                          <w:szCs w:val="24"/>
+                        </w:rPr>
+                        <w:t>24</w:t>
                       </w:r>
                     </w:p>
                     <w:p>
@@ -174,7 +198,15 @@
                           <w:sz w:val="24"/>
                           <w:szCs w:val="24"/>
                         </w:rPr>
-                        <w:t xml:space="preserve"> [TA Name]</w:t>
+                        <w:t xml:space="preserve"> </w:t>
+                      </w:r>
+                      <w:r>
+                        <w:rPr>
+                          <w:color w:val="000000" w:themeColor="text1"/>
+                          <w:sz w:val="24"/>
+                          <w:szCs w:val="24"/>
+                        </w:rPr>
+                        <w:t>Sanjana Pingali</w:t>
                       </w:r>
                     </w:p>
                   </w:txbxContent>
@@ -237,50 +269,60 @@
                             <w:pPr>
                               <w:jc w:val="center"/>
                               <w:rPr>
+                                <w:color w:val="000000" w:themeColor="text1"/>
                                 <w:sz w:val="24"/>
                                 <w:szCs w:val="24"/>
                               </w:rPr>
                             </w:pPr>
                             <w:r>
                               <w:rPr>
-                                <w:color w:val="FF0000"/>
+                                <w:color w:val="000000" w:themeColor="text1"/>
                                 <w:sz w:val="24"/>
                                 <w:szCs w:val="24"/>
                               </w:rPr>
-                              <w:t>[xx] [December/May]</w:t>
+                              <w:t>05</w:t>
                             </w:r>
                             <w:r>
                               <w:rPr>
+                                <w:color w:val="000000" w:themeColor="text1"/>
                                 <w:sz w:val="24"/>
                                 <w:szCs w:val="24"/>
                               </w:rPr>
-                              <w:t xml:space="preserve"> 201</w:t>
+                              <w:t xml:space="preserve"> May 20</w:t>
                             </w:r>
                             <w:r>
                               <w:rPr>
-                                <w:color w:val="FF0000"/>
+                                <w:color w:val="000000" w:themeColor="text1"/>
                                 <w:sz w:val="24"/>
                                 <w:szCs w:val="24"/>
                               </w:rPr>
-                              <w:t>[x]</w:t>
+                              <w:t>24</w:t>
                             </w:r>
                           </w:p>
                           <w:p>
                             <w:pPr>
                               <w:jc w:val="center"/>
                               <w:rPr>
-                                <w:color w:val="FF0000"/>
+                                <w:color w:val="000000" w:themeColor="text1"/>
                                 <w:sz w:val="24"/>
                                 <w:szCs w:val="24"/>
                               </w:rPr>
                             </w:pPr>
                             <w:r>
                               <w:rPr>
-                                <w:color w:val="FF0000"/>
+                                <w:color w:val="000000" w:themeColor="text1"/>
                                 <w:sz w:val="24"/>
                                 <w:szCs w:val="24"/>
                               </w:rPr>
-                              <w:t>Project No. xx</w:t>
+                              <w:t xml:space="preserve">Project No. </w:t>
+                            </w:r>
+                            <w:r>
+                              <w:rPr>
+                                <w:color w:val="000000" w:themeColor="text1"/>
+                                <w:sz w:val="24"/>
+                                <w:szCs w:val="24"/>
+                              </w:rPr>
+                              <w:t>2</w:t>
                             </w:r>
                           </w:p>
                         </w:txbxContent>
@@ -309,50 +351,60 @@
                       <w:pPr>
                         <w:jc w:val="center"/>
                         <w:rPr>
+                          <w:color w:val="000000" w:themeColor="text1"/>
                           <w:sz w:val="24"/>
                           <w:szCs w:val="24"/>
                         </w:rPr>
                       </w:pPr>
                       <w:r>
                         <w:rPr>
-                          <w:color w:val="FF0000"/>
+                          <w:color w:val="000000" w:themeColor="text1"/>
                           <w:sz w:val="24"/>
                           <w:szCs w:val="24"/>
                         </w:rPr>
-                        <w:t>[xx] [December/May]</w:t>
+                        <w:t>05</w:t>
                       </w:r>
                       <w:r>
                         <w:rPr>
+                          <w:color w:val="000000" w:themeColor="text1"/>
                           <w:sz w:val="24"/>
                           <w:szCs w:val="24"/>
                         </w:rPr>
-                        <w:t xml:space="preserve"> 201</w:t>
+                        <w:t xml:space="preserve"> May 20</w:t>
                       </w:r>
                       <w:r>
                         <w:rPr>
-                          <w:color w:val="FF0000"/>
+                          <w:color w:val="000000" w:themeColor="text1"/>
                           <w:sz w:val="24"/>
                           <w:szCs w:val="24"/>
                         </w:rPr>
-                        <w:t>[x]</w:t>
+                        <w:t>24</w:t>
                       </w:r>
                     </w:p>
                     <w:p>
                       <w:pPr>
                         <w:jc w:val="center"/>
                         <w:rPr>
-                          <w:color w:val="FF0000"/>
+                          <w:color w:val="000000" w:themeColor="text1"/>
                           <w:sz w:val="24"/>
                           <w:szCs w:val="24"/>
                         </w:rPr>
                       </w:pPr>
                       <w:r>
                         <w:rPr>
-                          <w:color w:val="FF0000"/>
+                          <w:color w:val="000000" w:themeColor="text1"/>
                           <w:sz w:val="24"/>
                           <w:szCs w:val="24"/>
                         </w:rPr>
-                        <w:t>Project No. xx</w:t>
+                        <w:t xml:space="preserve">Project No. </w:t>
+                      </w:r>
+                      <w:r>
+                        <w:rPr>
+                          <w:color w:val="000000" w:themeColor="text1"/>
+                          <w:sz w:val="24"/>
+                          <w:szCs w:val="24"/>
+                        </w:rPr>
+                        <w:t>2</w:t>
                       </w:r>
                     </w:p>
                   </w:txbxContent>
@@ -751,15 +803,15 @@
                               <w:jc w:val="center"/>
                               <w:rPr>
                                 <w:caps/>
-                                <w:color w:val="FF0000"/>
+                                <w:color w:val="000000" w:themeColor="text1"/>
                               </w:rPr>
                             </w:pPr>
                             <w:r>
                               <w:rPr>
                                 <w:caps/>
-                                <w:color w:val="FF0000"/>
+                                <w:color w:val="000000" w:themeColor="text1"/>
                               </w:rPr>
-                              <w:t>[report title]</w:t>
+                              <w:t>Seeing-Eye hat</w:t>
                             </w:r>
                           </w:p>
                         </w:txbxContent>
@@ -790,15 +842,15 @@
                         <w:jc w:val="center"/>
                         <w:rPr>
                           <w:caps/>
-                          <w:color w:val="FF0000"/>
+                          <w:color w:val="000000" w:themeColor="text1"/>
                         </w:rPr>
                       </w:pPr>
                       <w:r>
                         <w:rPr>
                           <w:caps/>
-                          <w:color w:val="FF0000"/>
+                          <w:color w:val="000000" w:themeColor="text1"/>
                         </w:rPr>
-                        <w:t>[report title]</w:t>
+                        <w:t>Seeing-Eye hat</w:t>
                       </w:r>
                     </w:p>
                   </w:txbxContent>
@@ -2366,10 +2418,10 @@
       <w:r>
         <w:t xml:space="preserve">1.1 </w:t>
       </w:r>
-      <w:r>
-        <w:t>Section head</w:t>
-      </w:r>
       <w:bookmarkEnd w:id="1"/>
+      <w:r>
+        <w:t>Block Diagram</w:t>
+      </w:r>
     </w:p>
     <w:p>
       <w:pPr>
@@ -2824,6 +2876,7 @@
                 <w:b/>
               </w:rPr>
             </w:pPr>
+            <w:proofErr w:type="spellStart"/>
             <w:r>
               <w:rPr>
                 <w:rFonts w:cstheme="minorHAnsi"/>
@@ -2838,6 +2891,7 @@
               </w:rPr>
               <w:t>b</w:t>
             </w:r>
+            <w:proofErr w:type="spellEnd"/>
           </w:p>
         </w:tc>
         <w:tc>
@@ -2935,7 +2989,21 @@
         <w:rPr>
           <w:color w:val="FF0000"/>
         </w:rPr>
-        <w:t>Following is a “template” for displayed math. Use the MathType extension of Word to generate your own content, and note the use of the invisible table (no borders) to keep the optional number flush right.</w:t>
+        <w:t xml:space="preserve">Following is a “template” for displayed math. Use the </w:t>
+      </w:r>
+      <w:proofErr w:type="spellStart"/>
+      <w:r>
+        <w:rPr>
+          <w:color w:val="FF0000"/>
+        </w:rPr>
+        <w:t>MathType</w:t>
+      </w:r>
+      <w:proofErr w:type="spellEnd"/>
+      <w:r>
+        <w:rPr>
+          <w:color w:val="FF0000"/>
+        </w:rPr>
+        <w:t xml:space="preserve"> extension of Word to generate your own content, and note the use of the invisible table (no borders) to keep the optional number flush right.</w:t>
       </w:r>
     </w:p>
     <w:tbl>
@@ -2972,8 +3040,16 @@
               <w:rPr>
                 <w:color w:val="FF0000"/>
               </w:rPr>
-              <w:t>Insert math here using MathType</w:t>
-            </w:r>
+              <w:t xml:space="preserve">Insert math here using </w:t>
+            </w:r>
+            <w:proofErr w:type="spellStart"/>
+            <w:r>
+              <w:rPr>
+                <w:color w:val="FF0000"/>
+              </w:rPr>
+              <w:t>MathType</w:t>
+            </w:r>
+            <w:proofErr w:type="spellEnd"/>
           </w:p>
         </w:tc>
         <w:tc>
@@ -3016,24 +3092,12 @@
       </w:pPr>
       <w:bookmarkStart w:id="3" w:name="_Toc318193398"/>
       <w:r>
-        <w:t xml:space="preserve">2.1 </w:t>
-      </w:r>
-      <w:r>
-        <w:t>[</w:t>
-      </w:r>
-      <w:r>
-        <w:t>Component</w:t>
-      </w:r>
-      <w:r>
-        <w:t xml:space="preserve"> or</w:t>
-      </w:r>
-      <w:r>
-        <w:t xml:space="preserve"> Block</w:t>
-      </w:r>
-      <w:r>
-        <w:t>]</w:t>
+        <w:t>2.1</w:t>
       </w:r>
       <w:bookmarkEnd w:id="3"/>
+      <w:r>
+        <w:t xml:space="preserve"> Control Unit Design</w:t>
+      </w:r>
     </w:p>
     <w:p>
       <w:pPr>
@@ -3085,24 +3149,596 @@
     </w:p>
     <w:p>
       <w:pPr>
-        <w:rPr>
-          <w:color w:val="FF0000"/>
-        </w:rPr>
-      </w:pPr>
+        <w:pStyle w:val="Heading2"/>
+      </w:pPr>
+      <w:r>
+        <w:t>2.2 Imaging and Sensing System Design</w:t>
+      </w:r>
     </w:p>
     <w:p>
       <w:pPr>
-        <w:rPr>
-          <w:color w:val="FF0000"/>
-        </w:rPr>
-      </w:pPr>
-      <w:r>
-        <w:rPr>
-          <w:color w:val="FF0000"/>
-        </w:rPr>
-        <w:br w:type="page"/>
+        <w:pStyle w:val="Heading2"/>
+      </w:pPr>
+      <w:r>
+        <w:t>2.3 Haptic Feedback System Design</w:t>
       </w:r>
     </w:p>
+    <w:p>
+      <w:r>
+        <w:t xml:space="preserve">The Haptic Feedback system’s purpose is to translate the locational data into sensory feedback for the user. The core design has remained consistent. Haptic Motors, otherwise known as Linear Resonant Actuator (LRA) Motors, are used to convey sensor feedback to the user. </w:t>
+      </w:r>
+    </w:p>
+    <w:p>
+      <w:r>
+        <w:t xml:space="preserve">Haptic motors are evenly distributed across the inside rim of the hat. This divides the surrounding area into evenly spaced “zones” extending out from the angles between the motors. For example, the final product uses 12 motors. This places a motor every 30 degrees around the hat. Each haptic motor now represents a 30 degree “slice” of the world surrounding the user. </w:t>
+      </w:r>
+    </w:p>
+    <w:p>
+      <w:r>
+        <w:t>The strength of the vibration is determined by the Control Unit.</w:t>
+      </w:r>
+      <w:r>
+        <w:t xml:space="preserve"> The control unit uses a PWM Signal and switching transistors to regulate the power delivered to the motor. These are used to not over-tax the maximum current drawn from the microcontroller. With a sufficiently powerful microcontroller, and a limit on the maximum number of motors activated, the switching transistors may be able to be removed.</w:t>
+      </w:r>
+    </w:p>
+    <w:p>
+      <w:r>
+        <w:t xml:space="preserve"> We used a 150 CM threshold distance to turn on the motor.</w:t>
+      </w:r>
+      <w:r>
+        <w:t xml:space="preserve"> </w:t>
+      </w:r>
+      <w:r>
+        <w:t xml:space="preserve">We considered having the strength of the signal proportional to the distance to the nearest measured object within the motors zone. Testing showed that this was difficult to perceive by users. </w:t>
+      </w:r>
+    </w:p>
+    <w:p>
+      <w:r>
+        <w:lastRenderedPageBreak/>
+        <w:t>The initial design wanted to have all motors on at one time. When testing, we learned that most test subjects struggled to distinguish the locations of the vibrating motors once more than one was on at a time. Therefore, we limited the scope to only pulse one motor at a time. We also considered using 8 motors instead of 12 if the product became overstimulating.</w:t>
+      </w:r>
+    </w:p>
+    <w:p>
+      <w:pPr>
+        <w:pStyle w:val="Heading2"/>
+      </w:pPr>
+      <w:r>
+        <w:t>2.4 Scanning System Design</w:t>
+      </w:r>
+    </w:p>
+    <w:p>
+      <w:r>
+        <w:t xml:space="preserve">The scanning system’s primary purpose is to rotate the LiDAR. It also rotates the magnet that is used to trigger the Hall Effect Sensor used by the control unit during the calibration process. </w:t>
+      </w:r>
+      <w:r>
+        <w:t>The most important requirement of the scanning system is to ensure the LiDAR can spin fast enough to meet the “one measurement every two seconds” requirement. This essentially translates to a 30RPM Requirement.</w:t>
+      </w:r>
+    </w:p>
+    <w:p>
+      <w:r>
+        <w:t xml:space="preserve">The scanning mechanism and the sensing system work in tandem to track the position of the Motor, and thus the LiDAR. This information is critical for mapping distance measurements to directions and haptic motors. </w:t>
+      </w:r>
+    </w:p>
+    <w:p>
+      <w:r>
+        <w:t xml:space="preserve">The LiDAR requires 5 wires to operate. Therefore, a slip ring is required for this design. </w:t>
+      </w:r>
+      <w:r>
+        <w:t xml:space="preserve">The use of a slip ring necessitates that the LiDAR must be driven by a gear instead of the motor directly. </w:t>
+      </w:r>
+    </w:p>
+    <w:p>
+      <w:r>
+        <w:t xml:space="preserve">Initially, the scanning mechanism consisted of a brushless motor and a 1:1 gear ratio. This design prioritized speed over control. The hypothetical benefit of this system is that more LiDAR readings could be collected faster, which would provide a better experience for the users. Practically, the control unit was not fast or powerful enough to perform LiDAR Readings at the pace required for this. It additionally placed a heavy burden on the control unit and sensing systems to track the motor. </w:t>
+      </w:r>
+    </w:p>
+    <w:p>
+      <w:r>
+        <w:t>The final version of the scanning mechanism uses a stepper motor and a 2:1 gear ratio to turn the LiDAR. The stepper motor is preferable because</w:t>
+      </w:r>
+      <w:r>
+        <w:t xml:space="preserve">, after calibration, the control unit will have a perfect understanding of the motor’s position at any given time. This heavily reduces computational and developmental burdens. The drawback to this system is that the motor naturally operates at 15RPM. We were able to use a gear ratio to mitigate this, and preserve our 30RPM requirements. </w:t>
+      </w:r>
+    </w:p>
+    <w:p>
+      <w:pPr>
+        <w:pStyle w:val="Heading2"/>
+      </w:pPr>
+    </w:p>
+    <w:p>
+      <w:pPr>
+        <w:pStyle w:val="Heading2"/>
+      </w:pPr>
+      <w:r>
+        <w:t>2.5 Power System Design</w:t>
+      </w:r>
+    </w:p>
+    <w:p>
+      <w:r>
+        <w:t xml:space="preserve">The power system had a dynamic development process. </w:t>
+      </w:r>
+      <w:r>
+        <w:t>F</w:t>
+      </w:r>
+      <w:r>
+        <w:t>ailures during the verification process,</w:t>
+      </w:r>
+      <w:r>
+        <w:t xml:space="preserve"> alongside untimely component ordering problems, caused the team to abandon</w:t>
+      </w:r>
+      <w:r>
+        <w:t xml:space="preserve"> the original power system described in the proposal. </w:t>
+      </w:r>
+    </w:p>
+    <w:p>
+      <w:r>
+        <w:t>Our team proved resourceful</w:t>
+      </w:r>
+      <w:r>
+        <w:t>.</w:t>
+      </w:r>
+      <w:r>
+        <w:t xml:space="preserve"> </w:t>
+      </w:r>
+      <w:r>
+        <w:t>With two days until the demonstration, we found a commercially available and accessible power system that still passed every verification test</w:t>
+      </w:r>
+      <w:r>
+        <w:t xml:space="preserve"> that we designed</w:t>
+      </w:r>
+      <w:r>
+        <w:t xml:space="preserve"> for its predecessor. </w:t>
+      </w:r>
+      <w:r>
+        <w:t>This section will first describe the final version of the power system as it appeared in the demo. Afterwords, we will detail the process of designing the failed power system.</w:t>
+      </w:r>
+    </w:p>
+    <w:p>
+      <w:pPr>
+        <w:pStyle w:val="Heading3"/>
+      </w:pPr>
+      <w:r>
+        <w:lastRenderedPageBreak/>
+        <w:t>2.5.1 Final Power System</w:t>
+      </w:r>
+    </w:p>
+    <w:p>
+      <w:r>
+        <w:t xml:space="preserve">The final product utilizes </w:t>
+      </w:r>
+      <w:r>
+        <w:t xml:space="preserve">a multi-stage power system. The primary power supply is a standard USB Portable Cell Phone Charger. </w:t>
+      </w:r>
+      <w:r>
+        <w:t>The rated output voltage from the portable charger is 5 V. The rated output current is 2.1 A.</w:t>
+      </w:r>
+      <w:r>
+        <w:t xml:space="preserve"> </w:t>
+      </w:r>
+    </w:p>
+    <w:p>
+      <w:r>
+        <w:t xml:space="preserve">The primary battery directly powers the </w:t>
+      </w:r>
+      <w:r>
+        <w:t>Control Unit</w:t>
+      </w:r>
+      <w:r>
+        <w:t>.</w:t>
+      </w:r>
+      <w:r>
+        <w:t xml:space="preserve"> Alongside acting as the control unit, the Arduino Mega functions as the voltage regulators for the power system. The development board contains linear regulators to create stable 5 V and 3.3 V power buses.</w:t>
+      </w:r>
+      <w:r>
+        <w:t xml:space="preserve"> These two buses are used to power all components of the Scanning, Sensing and Haptic systems. The maximum current draw from the Arduino is 800 mA. This effectively limits the maximum current draw from the power system to 800 mA. </w:t>
+      </w:r>
+      <w:r>
+        <w:t xml:space="preserve">The Arduino development board has built-in Undervoltage Lockout and Short Circuit protection. Under either of these conditions, the Arduino will shut down, which cuts power to all other subsystems by extension. </w:t>
+      </w:r>
+    </w:p>
+    <w:p>
+      <w:r>
+        <w:t xml:space="preserve">This model was chosen because our PCB </w:t>
+      </w:r>
+      <w:r>
+        <w:t>d</w:t>
+      </w:r>
+      <w:r>
+        <w:t>esign failed the final verification test. However, this design</w:t>
+      </w:r>
+      <w:r>
+        <w:t xml:space="preserve"> has a lot of merit</w:t>
+      </w:r>
+      <w:r>
+        <w:t>.</w:t>
+      </w:r>
+      <w:r>
+        <w:t xml:space="preserve"> C</w:t>
+      </w:r>
+      <w:r>
+        <w:t xml:space="preserve">ustom designs introduce points of failure. </w:t>
+      </w:r>
+      <w:r>
+        <w:t>Utilizing</w:t>
+      </w:r>
+      <w:r>
+        <w:t xml:space="preserve"> stable</w:t>
+      </w:r>
+      <w:r>
+        <w:t xml:space="preserve"> commercial</w:t>
+      </w:r>
+      <w:r>
+        <w:t xml:space="preserve"> </w:t>
+      </w:r>
+      <w:r>
+        <w:t>components grants consistency to a design, which is valuable</w:t>
+      </w:r>
+      <w:r>
+        <w:t xml:space="preserve"> for key systems. The</w:t>
+      </w:r>
+      <w:r>
+        <w:t xml:space="preserve"> new</w:t>
+      </w:r>
+      <w:r>
+        <w:t xml:space="preserve"> </w:t>
+      </w:r>
+      <w:r>
+        <w:t xml:space="preserve">power system </w:t>
+      </w:r>
+      <w:r>
+        <w:t xml:space="preserve">was able to pass the required verification tests. </w:t>
+      </w:r>
+      <w:r>
+        <w:t>Prioritizing time and consistency allowed the product to be completed and for the demo to be successful.</w:t>
+      </w:r>
+    </w:p>
+    <w:p>
+      <w:pPr>
+        <w:pStyle w:val="Heading3"/>
+      </w:pPr>
+      <w:r>
+        <w:t>2.5.2 PCB Power System</w:t>
+      </w:r>
+    </w:p>
+    <w:p>
+      <w:r>
+        <w:t xml:space="preserve">The power system’s design process can be described as a lesson in overengineering. The power system was designed as a part of the standard project PCB. The initial concept was to use a 7.4 V LiPo battery as the primary power supply. The on-board power system would include branches for a 5 V and a 3.3 V power bus. This would be accomplished with two buck converters. Buck converters were used because, at the time, we did not think linear regulators could perform the necessary conversion without overheating. Undervoltage and short circuit protections were initially provided by e-Fuse components. Figure </w:t>
+      </w:r>
+      <w:r>
+        <w:rPr>
+          <w:highlight w:val="yellow"/>
+        </w:rPr>
+        <w:t>X</w:t>
+      </w:r>
+      <w:r>
+        <w:t xml:space="preserve"> shows the schematic included in the design document. </w:t>
+      </w:r>
+      <w:r>
+        <w:t xml:space="preserve"> </w:t>
+      </w:r>
+    </w:p>
+    <w:p>
+      <w:pPr>
+        <w:keepNext/>
+        <w:jc w:val="center"/>
+      </w:pPr>
+      <w:r>
+        <w:rPr>
+          <w:color w:val="FF0000"/>
+        </w:rPr>
+        <w:drawing>
+          <wp:inline distT="0" distB="0" distL="0" distR="0" wp14:anchorId="75C19C2E" wp14:editId="6DCD796D">
+            <wp:extent cx="3404027" cy="1516901"/>
+            <wp:effectExtent l="0" t="0" r="6350" b="7620"/>
+            <wp:docPr id="1672694307" name="Picture 1" descr="A diagram of a circuit&#10;&#10;Description automatically generated"/>
+            <wp:cNvGraphicFramePr>
+              <a:graphicFrameLocks xmlns:a="http://schemas.openxmlformats.org/drawingml/2006/main" noChangeAspect="1"/>
+            </wp:cNvGraphicFramePr>
+            <a:graphic xmlns:a="http://schemas.openxmlformats.org/drawingml/2006/main">
+              <a:graphicData uri="http://schemas.openxmlformats.org/drawingml/2006/picture">
+                <pic:pic xmlns:pic="http://schemas.openxmlformats.org/drawingml/2006/picture">
+                  <pic:nvPicPr>
+                    <pic:cNvPr id="1672694307" name="Picture 1" descr="A diagram of a circuit&#10;&#10;Description automatically generated"/>
+                    <pic:cNvPicPr/>
+                  </pic:nvPicPr>
+                  <pic:blipFill>
+                    <a:blip r:embed="rId15"/>
+                    <a:stretch>
+                      <a:fillRect/>
+                    </a:stretch>
+                  </pic:blipFill>
+                  <pic:spPr>
+                    <a:xfrm>
+                      <a:off x="0" y="0"/>
+                      <a:ext cx="3421054" cy="1524489"/>
+                    </a:xfrm>
+                    <a:prstGeom prst="rect">
+                      <a:avLst/>
+                    </a:prstGeom>
+                  </pic:spPr>
+                </pic:pic>
+              </a:graphicData>
+            </a:graphic>
+          </wp:inline>
+        </w:drawing>
+      </w:r>
+    </w:p>
+    <w:p>
+      <w:pPr>
+        <w:pStyle w:val="Caption"/>
+        <w:jc w:val="center"/>
+      </w:pPr>
+      <w:r>
+        <w:t xml:space="preserve">Figure </w:t>
+      </w:r>
+      <w:r>
+        <w:fldChar w:fldCharType="begin"/>
+      </w:r>
+      <w:r>
+        <w:instrText xml:space="preserve"> SEQ Figure \* ARABIC </w:instrText>
+      </w:r>
+      <w:r>
+        <w:fldChar w:fldCharType="separate"/>
+      </w:r>
+      <w:r>
+        <w:rPr>
+          <w:noProof/>
+        </w:rPr>
+        <w:t>2</w:t>
+      </w:r>
+      <w:r>
+        <w:fldChar w:fldCharType="end"/>
+      </w:r>
+      <w:r>
+        <w:t>: Power System V1</w:t>
+      </w:r>
+    </w:p>
+    <w:p>
+      <w:pPr>
+        <w:rPr>
+          <w:color w:val="000000" w:themeColor="text1"/>
+        </w:rPr>
+      </w:pPr>
+      <w:r>
+        <w:rPr>
+          <w:color w:val="000000" w:themeColor="text1"/>
+        </w:rPr>
+        <w:t>The e-Fuse components were removed to reduce cost and complexity. The LM22678 Buck Converters can use an output inductor to limit the maximum output current. A voltage divider between the V</w:t>
+      </w:r>
+      <w:r>
+        <w:rPr>
+          <w:color w:val="000000" w:themeColor="text1"/>
+          <w:vertAlign w:val="subscript"/>
+        </w:rPr>
+        <w:t xml:space="preserve">in </w:t>
+      </w:r>
+      <w:r>
+        <w:rPr>
+          <w:color w:val="000000" w:themeColor="text1"/>
+        </w:rPr>
+        <w:t xml:space="preserve">and EN pins could act as undervoltage protection. Because the safety features covered by the e-Fuse were redundant, they were removed. A professional product would still prefer to include these components </w:t>
+      </w:r>
+      <w:r>
+        <w:rPr>
+          <w:color w:val="000000" w:themeColor="text1"/>
+        </w:rPr>
+        <w:lastRenderedPageBreak/>
+        <w:t xml:space="preserve">for redundancy. Figure </w:t>
+      </w:r>
+      <w:r>
+        <w:rPr>
+          <w:color w:val="000000" w:themeColor="text1"/>
+          <w:highlight w:val="yellow"/>
+        </w:rPr>
+        <w:t>X</w:t>
+      </w:r>
+      <w:r>
+        <w:rPr>
+          <w:color w:val="000000" w:themeColor="text1"/>
+        </w:rPr>
+        <w:t xml:space="preserve"> shows the second model of the power system. </w:t>
+      </w:r>
+      <w:r>
+        <w:rPr>
+          <w:color w:val="000000" w:themeColor="text1"/>
+        </w:rPr>
+        <w:t xml:space="preserve">This model adds capacitance to stabilize the ripple voltage. </w:t>
+      </w:r>
+    </w:p>
+    <w:p>
+      <w:pPr>
+        <w:keepNext/>
+        <w:jc w:val="center"/>
+      </w:pPr>
+      <w:r>
+        <w:rPr>
+          <w:noProof/>
+        </w:rPr>
+        <w:drawing>
+          <wp:inline distT="0" distB="0" distL="0" distR="0" wp14:anchorId="06D5F407" wp14:editId="59F7A073">
+            <wp:extent cx="3634548" cy="1875908"/>
+            <wp:effectExtent l="0" t="0" r="4445" b="0"/>
+            <wp:docPr id="917713889" name="Picture 1" descr="A computer screen shot of a diagram&#10;&#10;Description automatically generated"/>
+            <wp:cNvGraphicFramePr>
+              <a:graphicFrameLocks xmlns:a="http://schemas.openxmlformats.org/drawingml/2006/main" noChangeAspect="1"/>
+            </wp:cNvGraphicFramePr>
+            <a:graphic xmlns:a="http://schemas.openxmlformats.org/drawingml/2006/main">
+              <a:graphicData uri="http://schemas.openxmlformats.org/drawingml/2006/picture">
+                <pic:pic xmlns:pic="http://schemas.openxmlformats.org/drawingml/2006/picture">
+                  <pic:nvPicPr>
+                    <pic:cNvPr id="917713889" name="Picture 1" descr="A computer screen shot of a diagram&#10;&#10;Description automatically generated"/>
+                    <pic:cNvPicPr>
+                      <a:picLocks noChangeAspect="1" noChangeArrowheads="1"/>
+                    </pic:cNvPicPr>
+                  </pic:nvPicPr>
+                  <pic:blipFill>
+                    <a:blip r:embed="rId16">
+                      <a:extLst>
+                        <a:ext uri="{28A0092B-C50C-407E-A947-70E740481C1C}">
+                          <a14:useLocalDpi xmlns:a14="http://schemas.microsoft.com/office/drawing/2010/main" val="0"/>
+                        </a:ext>
+                      </a:extLst>
+                    </a:blip>
+                    <a:srcRect/>
+                    <a:stretch>
+                      <a:fillRect/>
+                    </a:stretch>
+                  </pic:blipFill>
+                  <pic:spPr bwMode="auto">
+                    <a:xfrm>
+                      <a:off x="0" y="0"/>
+                      <a:ext cx="3645692" cy="1881660"/>
+                    </a:xfrm>
+                    <a:prstGeom prst="rect">
+                      <a:avLst/>
+                    </a:prstGeom>
+                    <a:noFill/>
+                    <a:ln>
+                      <a:noFill/>
+                    </a:ln>
+                  </pic:spPr>
+                </pic:pic>
+              </a:graphicData>
+            </a:graphic>
+          </wp:inline>
+        </w:drawing>
+      </w:r>
+    </w:p>
+    <w:p>
+      <w:pPr>
+        <w:pStyle w:val="Caption"/>
+        <w:jc w:val="center"/>
+      </w:pPr>
+      <w:r>
+        <w:t xml:space="preserve">Figure </w:t>
+      </w:r>
+      <w:r>
+        <w:fldChar w:fldCharType="begin"/>
+      </w:r>
+      <w:r>
+        <w:instrText xml:space="preserve"> SEQ Figure \* ARABIC </w:instrText>
+      </w:r>
+      <w:r>
+        <w:fldChar w:fldCharType="separate"/>
+      </w:r>
+      <w:r>
+        <w:rPr>
+          <w:noProof/>
+        </w:rPr>
+        <w:t>3</w:t>
+      </w:r>
+      <w:r>
+        <w:fldChar w:fldCharType="end"/>
+      </w:r>
+      <w:r>
+        <w:t xml:space="preserve"> Power System V2</w:t>
+      </w:r>
+    </w:p>
+    <w:p>
+      <w:r>
+        <w:t xml:space="preserve">The power system was designed to use LM22678-ADJ converters. ADJ denotes that the output voltage is adjustable using the compensation loop shown in the previous figures. Mistakenly, LM22678-5.0V components were ordered instead. These components have a fixed 5 V output voltage. Upon realizing this, the correct components were ordered, but they never arrived. At this stage, we realized that the design is needlessly overcomplicated. The flaw with using linear regulators was that 7.4 V to 3.3 V at 1 A would hypothetically </w:t>
+      </w:r>
+      <w:r>
+        <w:t>heat the regulator to</w:t>
+      </w:r>
+      <w:r>
+        <w:t xml:space="preserve"> </w:t>
+      </w:r>
+      <w:r>
+        <w:t xml:space="preserve">302 degrees Celsius. However, a linear regulator could be used to branch the 5 V buck converter output to the 3.3 V line. This would lower the cost of the system, increase component safety, and reduce design complexity. </w:t>
+      </w:r>
+    </w:p>
+    <w:p>
+      <w:pPr>
+        <w:keepNext/>
+        <w:jc w:val="center"/>
+      </w:pPr>
+      <w:r>
+        <w:drawing>
+          <wp:inline distT="0" distB="0" distL="0" distR="0" wp14:anchorId="740E1387" wp14:editId="1C175999">
+            <wp:extent cx="3396343" cy="1951083"/>
+            <wp:effectExtent l="0" t="0" r="0" b="0"/>
+            <wp:docPr id="1913787899" name="Picture 1" descr="A computer screen shot of a circuit board&#10;&#10;Description automatically generated"/>
+            <wp:cNvGraphicFramePr>
+              <a:graphicFrameLocks xmlns:a="http://schemas.openxmlformats.org/drawingml/2006/main" noChangeAspect="1"/>
+            </wp:cNvGraphicFramePr>
+            <a:graphic xmlns:a="http://schemas.openxmlformats.org/drawingml/2006/main">
+              <a:graphicData uri="http://schemas.openxmlformats.org/drawingml/2006/picture">
+                <pic:pic xmlns:pic="http://schemas.openxmlformats.org/drawingml/2006/picture">
+                  <pic:nvPicPr>
+                    <pic:cNvPr id="1913787899" name="Picture 1" descr="A computer screen shot of a circuit board&#10;&#10;Description automatically generated"/>
+                    <pic:cNvPicPr/>
+                  </pic:nvPicPr>
+                  <pic:blipFill>
+                    <a:blip r:embed="rId17"/>
+                    <a:stretch>
+                      <a:fillRect/>
+                    </a:stretch>
+                  </pic:blipFill>
+                  <pic:spPr>
+                    <a:xfrm>
+                      <a:off x="0" y="0"/>
+                      <a:ext cx="3415643" cy="1962170"/>
+                    </a:xfrm>
+                    <a:prstGeom prst="rect">
+                      <a:avLst/>
+                    </a:prstGeom>
+                  </pic:spPr>
+                </pic:pic>
+              </a:graphicData>
+            </a:graphic>
+          </wp:inline>
+        </w:drawing>
+      </w:r>
+    </w:p>
+    <w:p>
+      <w:pPr>
+        <w:pStyle w:val="Caption"/>
+        <w:jc w:val="center"/>
+      </w:pPr>
+      <w:r>
+        <w:t xml:space="preserve">Figure </w:t>
+      </w:r>
+      <w:r>
+        <w:fldChar w:fldCharType="begin"/>
+      </w:r>
+      <w:r>
+        <w:instrText xml:space="preserve"> SEQ Figure \* ARABIC </w:instrText>
+      </w:r>
+      <w:r>
+        <w:fldChar w:fldCharType="separate"/>
+      </w:r>
+      <w:r>
+        <w:rPr>
+          <w:noProof/>
+        </w:rPr>
+        <w:t>4</w:t>
+      </w:r>
+      <w:r>
+        <w:fldChar w:fldCharType="end"/>
+      </w:r>
+      <w:r>
+        <w:t>: Power System V3</w:t>
+      </w:r>
+    </w:p>
+    <w:p>
+      <w:r>
+        <w:t xml:space="preserve">Power System V3, shown in Figure </w:t>
+      </w:r>
+      <w:r>
+        <w:rPr>
+          <w:highlight w:val="yellow"/>
+        </w:rPr>
+        <w:t>X</w:t>
+      </w:r>
+      <w:r>
+        <w:t xml:space="preserve">, was never completed </w:t>
+      </w:r>
+      <w:r>
+        <w:t xml:space="preserve">because the package containing the buck converters was returned to sender by the USPO. We proceed with power system V2. Power System V2 smoked upon connecting the 7.4 V LiPo Battery for the first time. We believe this is due to in-rush currents. However, we have no way of testing this hypothesis. If further development decided to return to a custom power supply, this would require investigation. </w:t>
+      </w:r>
+    </w:p>
+    <w:p/>
     <w:p>
       <w:pPr>
         <w:pStyle w:val="Heading1"/>
@@ -3856,7 +4492,7 @@
         </w:rPr>
         <w:t xml:space="preserve">datasheet, Micron Technology, Inc., 2000. Available at: </w:t>
       </w:r>
-      <w:hyperlink r:id="rId15" w:history="1">
+      <w:hyperlink r:id="rId18" w:history="1">
         <w:r>
           <w:rPr>
             <w:rStyle w:val="Hyperlink"/>
@@ -3888,7 +4524,7 @@
         <w:tab/>
         <w:t xml:space="preserve">Linx Technologies LT Series, web page. Available at: </w:t>
       </w:r>
-      <w:hyperlink r:id="rId16" w:history="1">
+      <w:hyperlink r:id="rId19" w:history="1">
         <w:r>
           <w:rPr>
             <w:rStyle w:val="Hyperlink"/>
@@ -4053,7 +4689,21 @@
           <w:color w:val="FF0000"/>
         </w:rPr>
         <w:tab/>
-        <w:t xml:space="preserve">G. Liu, “TDM and TWDM de Bruijn nets and shufflenets for optical communications,” </w:t>
+        <w:t xml:space="preserve">G. Liu, “TDM and TWDM de Bruijn nets and </w:t>
+      </w:r>
+      <w:proofErr w:type="spellStart"/>
+      <w:r>
+        <w:rPr>
+          <w:color w:val="FF0000"/>
+        </w:rPr>
+        <w:t>shufflenets</w:t>
+      </w:r>
+      <w:proofErr w:type="spellEnd"/>
+      <w:r>
+        <w:rPr>
+          <w:color w:val="FF0000"/>
+        </w:rPr>
+        <w:t xml:space="preserve"> for optical communications,” </w:t>
       </w:r>
       <w:r>
         <w:rPr>
@@ -4147,8 +4797,16 @@
         <w:rPr>
           <w:color w:val="FF0000"/>
         </w:rPr>
-        <w:t>J. Groeppelhaus</w:t>
-      </w:r>
+        <w:t xml:space="preserve">J. </w:t>
+      </w:r>
+      <w:proofErr w:type="spellStart"/>
+      <w:r>
+        <w:rPr>
+          <w:color w:val="FF0000"/>
+        </w:rPr>
+        <w:t>Groeppelhaus</w:t>
+      </w:r>
+      <w:proofErr w:type="spellEnd"/>
       <w:r>
         <w:rPr>
           <w:color w:val="FF0000"/>
@@ -4432,12 +5090,14 @@
                 <w:color w:val="FF0000"/>
               </w:rPr>
             </w:pPr>
+            <w:proofErr w:type="spellStart"/>
             <w:r>
               <w:rPr>
                 <w:color w:val="FF0000"/>
               </w:rPr>
               <w:t>Subrequirement</w:t>
             </w:r>
+            <w:proofErr w:type="spellEnd"/>
           </w:p>
           <w:p>
             <w:pPr>
@@ -4450,12 +5110,14 @@
                 <w:color w:val="FF0000"/>
               </w:rPr>
             </w:pPr>
+            <w:proofErr w:type="spellStart"/>
             <w:r>
               <w:rPr>
                 <w:color w:val="FF0000"/>
               </w:rPr>
               <w:t>Subrequirement</w:t>
             </w:r>
+            <w:proofErr w:type="spellEnd"/>
           </w:p>
           <w:p>
             <w:pPr>
@@ -4469,12 +5131,14 @@
                 <w:color w:val="FF0000"/>
               </w:rPr>
             </w:pPr>
+            <w:proofErr w:type="spellStart"/>
             <w:r>
               <w:rPr>
                 <w:color w:val="FF0000"/>
               </w:rPr>
               <w:t>Subrequirement</w:t>
             </w:r>
+            <w:proofErr w:type="spellEnd"/>
           </w:p>
         </w:tc>
         <w:tc>
@@ -4510,12 +5174,14 @@
                 <w:color w:val="FF0000"/>
               </w:rPr>
             </w:pPr>
+            <w:proofErr w:type="spellStart"/>
             <w:r>
               <w:rPr>
                 <w:color w:val="FF0000"/>
               </w:rPr>
               <w:t>Subverification</w:t>
             </w:r>
+            <w:proofErr w:type="spellEnd"/>
           </w:p>
           <w:p>
             <w:pPr>
@@ -4528,12 +5194,14 @@
                 <w:color w:val="FF0000"/>
               </w:rPr>
             </w:pPr>
+            <w:proofErr w:type="spellStart"/>
             <w:r>
               <w:rPr>
                 <w:color w:val="FF0000"/>
               </w:rPr>
               <w:t>Subverification</w:t>
             </w:r>
+            <w:proofErr w:type="spellEnd"/>
           </w:p>
           <w:p>
             <w:pPr>
@@ -4546,12 +5214,14 @@
                 <w:color w:val="FF0000"/>
               </w:rPr>
             </w:pPr>
+            <w:proofErr w:type="spellStart"/>
             <w:r>
               <w:rPr>
                 <w:color w:val="FF0000"/>
               </w:rPr>
               <w:t>Subverification</w:t>
             </w:r>
+            <w:proofErr w:type="spellEnd"/>
           </w:p>
         </w:tc>
         <w:tc>
@@ -4607,12 +5277,14 @@
                 <w:color w:val="FF0000"/>
               </w:rPr>
             </w:pPr>
+            <w:proofErr w:type="spellStart"/>
             <w:r>
               <w:rPr>
                 <w:color w:val="FF0000"/>
               </w:rPr>
               <w:t>Subrequirement</w:t>
             </w:r>
+            <w:proofErr w:type="spellEnd"/>
           </w:p>
           <w:p>
             <w:pPr>
@@ -4625,12 +5297,14 @@
                 <w:color w:val="FF0000"/>
               </w:rPr>
             </w:pPr>
+            <w:proofErr w:type="spellStart"/>
             <w:r>
               <w:rPr>
                 <w:color w:val="FF0000"/>
               </w:rPr>
               <w:t>Subrequirement</w:t>
             </w:r>
+            <w:proofErr w:type="spellEnd"/>
           </w:p>
           <w:p>
             <w:pPr>
@@ -4644,12 +5318,14 @@
                 <w:color w:val="FF0000"/>
               </w:rPr>
             </w:pPr>
+            <w:proofErr w:type="spellStart"/>
             <w:r>
               <w:rPr>
                 <w:color w:val="FF0000"/>
               </w:rPr>
               <w:t>Subrequirement</w:t>
             </w:r>
+            <w:proofErr w:type="spellEnd"/>
           </w:p>
         </w:tc>
         <w:tc>
@@ -4685,12 +5361,14 @@
                 <w:color w:val="FF0000"/>
               </w:rPr>
             </w:pPr>
+            <w:proofErr w:type="spellStart"/>
             <w:r>
               <w:rPr>
                 <w:color w:val="FF0000"/>
               </w:rPr>
               <w:t>Subverification</w:t>
             </w:r>
+            <w:proofErr w:type="spellEnd"/>
           </w:p>
           <w:p>
             <w:pPr>
@@ -4703,12 +5381,14 @@
                 <w:color w:val="FF0000"/>
               </w:rPr>
             </w:pPr>
+            <w:proofErr w:type="spellStart"/>
             <w:r>
               <w:rPr>
                 <w:color w:val="FF0000"/>
               </w:rPr>
               <w:t>Subverification</w:t>
             </w:r>
+            <w:proofErr w:type="spellEnd"/>
           </w:p>
           <w:p>
             <w:pPr>
@@ -4721,12 +5401,14 @@
                 <w:color w:val="FF0000"/>
               </w:rPr>
             </w:pPr>
+            <w:proofErr w:type="spellStart"/>
             <w:r>
               <w:rPr>
                 <w:color w:val="FF0000"/>
               </w:rPr>
               <w:t>Subverification</w:t>
             </w:r>
+            <w:proofErr w:type="spellEnd"/>
           </w:p>
         </w:tc>
         <w:tc>

</xml_diff>

<commit_message>
BOM and Power Details
stuff
</commit_message>
<xml_diff>
--- a/Final Report.docx
+++ b/Final Report.docx
@@ -921,7 +921,21 @@
         <w:rPr>
           <w:color w:val="FF0000"/>
         </w:rPr>
-        <w:t xml:space="preserve"> (This achieved by stripping out the heading style.)</w:t>
+        <w:t xml:space="preserve"> (This </w:t>
+      </w:r>
+      <w:proofErr w:type="gramStart"/>
+      <w:r>
+        <w:rPr>
+          <w:color w:val="FF0000"/>
+        </w:rPr>
+        <w:t>achieved</w:t>
+      </w:r>
+      <w:proofErr w:type="gramEnd"/>
+      <w:r>
+        <w:rPr>
+          <w:color w:val="FF0000"/>
+        </w:rPr>
+        <w:t xml:space="preserve"> by stripping out the heading style.)</w:t>
       </w:r>
     </w:p>
     <w:p>
@@ -941,7 +955,23 @@
           <w:b/>
           <w:color w:val="FF0000"/>
         </w:rPr>
-        <w:t>you can ignore the TOC on next page because it is generated automatically.</w:t>
+        <w:t xml:space="preserve">you can ignore the TOC on </w:t>
+      </w:r>
+      <w:proofErr w:type="gramStart"/>
+      <w:r>
+        <w:rPr>
+          <w:b/>
+          <w:color w:val="FF0000"/>
+        </w:rPr>
+        <w:t>next</w:t>
+      </w:r>
+      <w:proofErr w:type="gramEnd"/>
+      <w:r>
+        <w:rPr>
+          <w:b/>
+          <w:color w:val="FF0000"/>
+        </w:rPr>
+        <w:t xml:space="preserve"> page because it is generated automatically.</w:t>
       </w:r>
       <w:r>
         <w:rPr>
@@ -2439,7 +2469,21 @@
         <w:rPr>
           <w:color w:val="FF0000"/>
         </w:rPr>
-        <w:t xml:space="preserve"> Word will not make the capitalization consistent; you have to do that yourself.</w:t>
+        <w:t xml:space="preserve"> Word will not make the capitalization consistent; you </w:t>
+      </w:r>
+      <w:proofErr w:type="gramStart"/>
+      <w:r>
+        <w:rPr>
+          <w:color w:val="FF0000"/>
+        </w:rPr>
+        <w:t>have to</w:t>
+      </w:r>
+      <w:proofErr w:type="gramEnd"/>
+      <w:r>
+        <w:rPr>
+          <w:color w:val="FF0000"/>
+        </w:rPr>
+        <w:t xml:space="preserve"> do that yourself.</w:t>
       </w:r>
     </w:p>
     <w:p>
@@ -2502,7 +2546,21 @@
         <w:rPr>
           <w:color w:val="FF0000"/>
         </w:rPr>
-        <w:t xml:space="preserve"> the figure), and use the grouping function in Word’s drawing tools to hold figure and caption together. Use picture formatting tools to hold figures in place (preferably at top or bottom of page) and to define text wraps (“top and bottom” is best).</w:t>
+        <w:t xml:space="preserve"> the figure</w:t>
+      </w:r>
+      <w:proofErr w:type="gramStart"/>
+      <w:r>
+        <w:rPr>
+          <w:color w:val="FF0000"/>
+        </w:rPr>
+        <w:t>), and</w:t>
+      </w:r>
+      <w:proofErr w:type="gramEnd"/>
+      <w:r>
+        <w:rPr>
+          <w:color w:val="FF0000"/>
+        </w:rPr>
+        <w:t xml:space="preserve"> use the grouping function in Word’s drawing tools to hold figure and caption together. Use picture formatting tools to hold figures in place (preferably at top or bottom of page) and to define text wraps (“top and bottom” is best).</w:t>
       </w:r>
     </w:p>
     <w:p>
@@ -2941,6 +2999,9 @@
         <w:t>Design</w:t>
       </w:r>
       <w:bookmarkEnd w:id="2"/>
+      <w:r>
+        <w:t xml:space="preserve"> Procedure</w:t>
+      </w:r>
     </w:p>
     <w:p>
       <w:pPr>
@@ -3003,7 +3064,21 @@
         <w:rPr>
           <w:color w:val="FF0000"/>
         </w:rPr>
-        <w:t xml:space="preserve"> extension of Word to generate your own content, and note the use of the invisible table (no borders) to keep the optional number flush right.</w:t>
+        <w:t xml:space="preserve"> extension of Word to generate your own </w:t>
+      </w:r>
+      <w:proofErr w:type="gramStart"/>
+      <w:r>
+        <w:rPr>
+          <w:color w:val="FF0000"/>
+        </w:rPr>
+        <w:t>content, and</w:t>
+      </w:r>
+      <w:proofErr w:type="gramEnd"/>
+      <w:r>
+        <w:rPr>
+          <w:color w:val="FF0000"/>
+        </w:rPr>
+        <w:t xml:space="preserve"> note the use of the invisible table (no borders) to keep the optional number flush right.</w:t>
       </w:r>
     </w:p>
     <w:tbl>
@@ -3144,7 +3219,21 @@
         <w:rPr>
           <w:color w:val="FF0000"/>
         </w:rPr>
-        <w:t>To create a subsection head, go to the Styles gallery under the Home tab and pick Heading 3. It automatically formats as above and creates a table of contents entry (after you click the Update tab). Even lower level section heads can be created the same way, but they are likely unnecessary.</w:t>
+        <w:t xml:space="preserve">To create a subsection head, go to the Styles gallery under the Home tab and pick Heading 3. It automatically formats as above and creates a table of contents entry (after you click the Update tab). Even </w:t>
+      </w:r>
+      <w:proofErr w:type="gramStart"/>
+      <w:r>
+        <w:rPr>
+          <w:color w:val="FF0000"/>
+        </w:rPr>
+        <w:t>lower level</w:t>
+      </w:r>
+      <w:proofErr w:type="gramEnd"/>
+      <w:r>
+        <w:rPr>
+          <w:color w:val="FF0000"/>
+        </w:rPr>
+        <w:t xml:space="preserve"> section heads can be created the same way, but they are likely unnecessary.</w:t>
       </w:r>
     </w:p>
     <w:p>
@@ -3157,148 +3246,234 @@
     </w:p>
     <w:p>
       <w:pPr>
-        <w:pStyle w:val="Heading2"/>
-      </w:pPr>
-      <w:r>
-        <w:t>2.3 Haptic Feedback System Design</w:t>
+        <w:pStyle w:val="Heading3"/>
+      </w:pPr>
+      <w:r>
+        <w:t>2.3.1 LiDAR</w:t>
       </w:r>
     </w:p>
     <w:p>
-      <w:r>
-        <w:t xml:space="preserve">The Haptic Feedback system’s purpose is to translate the locational data into sensory feedback for the user. The core design has remained consistent. Haptic Motors, otherwise known as Linear Resonant Actuator (LRA) Motors, are used to convey sensor feedback to the user. </w:t>
+      <w:pPr>
+        <w:pStyle w:val="Heading3"/>
+      </w:pPr>
+      <w:r>
+        <w:t>2.3.2 Doppler</w:t>
       </w:r>
     </w:p>
     <w:p>
-      <w:r>
-        <w:t xml:space="preserve">Haptic motors are evenly distributed across the inside rim of the hat. This divides the surrounding area into evenly spaced “zones” extending out from the angles between the motors. For example, the final product uses 12 motors. This places a motor every 30 degrees around the hat. Each haptic motor now represents a 30 degree “slice” of the world surrounding the user. </w:t>
+      <w:pPr>
+        <w:pStyle w:val="Heading3"/>
+      </w:pPr>
+      <w:r>
+        <w:t>2.3.3 Hall Effect Module</w:t>
       </w:r>
     </w:p>
     <w:p>
-      <w:r>
-        <w:t>The strength of the vibration is determined by the Control Unit.</w:t>
-      </w:r>
-      <w:r>
-        <w:t xml:space="preserve"> The control unit uses a PWM Signal and switching transistors to regulate the power delivered to the motor. These are used to not over-tax the maximum current drawn from the microcontroller. With a sufficiently powerful microcontroller, and a limit on the maximum number of motors activated, the switching transistors may be able to be removed.</w:t>
+      <w:pPr>
+        <w:pStyle w:val="Heading2"/>
+      </w:pPr>
+      <w:r>
+        <w:t>2.3 Haptic Feedback System Design</w:t>
       </w:r>
     </w:p>
     <w:p>
       <w:r>
-        <w:t xml:space="preserve"> We used a 150 CM threshold distance to turn on the motor.</w:t>
-      </w:r>
-      <w:r>
-        <w:t xml:space="preserve"> </w:t>
-      </w:r>
-      <w:r>
-        <w:t xml:space="preserve">We considered having the strength of the signal proportional to the distance to the nearest measured object within the motors zone. Testing showed that this was difficult to perceive by users. </w:t>
+        <w:t xml:space="preserve">The Haptic Feedback system’s purpose is to translate the locational data into sensory feedback for the user. The core design has remained consistent. Haptic Motors, otherwise known as Linear Resonant Actuator (LRA) Motors, are used to convey sensor feedback to the user. </w:t>
+      </w:r>
+      <w:r>
+        <w:t xml:space="preserve">The system consists of 12 haptic motors, and 12 switching transistors. </w:t>
       </w:r>
     </w:p>
     <w:p>
       <w:r>
-        <w:lastRenderedPageBreak/>
-        <w:t>The initial design wanted to have all motors on at one time. When testing, we learned that most test subjects struggled to distinguish the locations of the vibrating motors once more than one was on at a time. Therefore, we limited the scope to only pulse one motor at a time. We also considered using 8 motors instead of 12 if the product became overstimulating.</w:t>
+        <w:t xml:space="preserve">Haptic motors are evenly distributed across the inside rim of the hat. This divides the surrounding area into evenly spaced “zones” extending out from the angles between the motors. For example, the final product uses 12 motors. This places a motor every 30 degrees around the hat. Each haptic motor now represents a 30 degree “slice” of the world surrounding the user. </w:t>
       </w:r>
     </w:p>
     <w:p>
-      <w:pPr>
-        <w:pStyle w:val="Heading2"/>
-      </w:pPr>
-      <w:r>
-        <w:t>2.4 Scanning System Design</w:t>
+      <w:r>
+        <w:t>The strength of the vibration is determined by the Control Unit.</w:t>
+      </w:r>
+      <w:r>
+        <w:t xml:space="preserve"> The control unit uses a PWM Signal and switching transistors to regulate the power delivered to the motor. These are used to not over-tax the maximum current drawn from the microcontroller. With a sufficiently powerful microcontroller, and a </w:t>
+      </w:r>
+      <w:r>
+        <w:lastRenderedPageBreak/>
+        <w:t>limit on the maximum number of motors activated, the switching transistors may be able to be removed.</w:t>
       </w:r>
     </w:p>
     <w:p>
       <w:r>
-        <w:t xml:space="preserve">The scanning system’s primary purpose is to rotate the LiDAR. It also rotates the magnet that is used to trigger the Hall Effect Sensor used by the control unit during the calibration process. </w:t>
-      </w:r>
-      <w:r>
-        <w:t>The most important requirement of the scanning system is to ensure the LiDAR can spin fast enough to meet the “one measurement every two seconds” requirement. This essentially translates to a 30RPM Requirement.</w:t>
+        <w:t xml:space="preserve"> We used a 150 CM threshold distance to turn on the motor.</w:t>
+      </w:r>
+      <w:r>
+        <w:t xml:space="preserve"> </w:t>
+      </w:r>
+      <w:r>
+        <w:t xml:space="preserve">We considered having the strength of the signal proportional to the distance to the nearest measured object within the motors zone. Testing showed that this was difficult to perceive by users. </w:t>
       </w:r>
     </w:p>
     <w:p>
       <w:r>
-        <w:t xml:space="preserve">The scanning mechanism and the sensing system work in tandem to track the position of the Motor, and thus the LiDAR. This information is critical for mapping distance measurements to directions and haptic motors. </w:t>
+        <w:t xml:space="preserve">The </w:t>
+      </w:r>
+      <w:r>
+        <w:t>proposed</w:t>
+      </w:r>
+      <w:r>
+        <w:t xml:space="preserve"> design</w:t>
+      </w:r>
+      <w:r>
+        <w:t xml:space="preserve"> intends to</w:t>
+      </w:r>
+      <w:r>
+        <w:t xml:space="preserve"> have all </w:t>
+      </w:r>
+      <w:proofErr w:type="gramStart"/>
+      <w:r>
+        <w:t>motors</w:t>
+      </w:r>
+      <w:proofErr w:type="gramEnd"/>
+      <w:r>
+        <w:t xml:space="preserve"> on at one time. When testing, we learned that most test subjects struggled to distinguish the locations of the </w:t>
+      </w:r>
+      <w:r>
+        <w:t xml:space="preserve">haptics </w:t>
+      </w:r>
+      <w:r>
+        <w:t>once more than one w</w:t>
+      </w:r>
+      <w:r>
+        <w:t>as active simultaneously</w:t>
+      </w:r>
+      <w:r>
+        <w:t>. Therefore, we limited the scope to only pulse one motor at a time. We also considered using 8 motors instead of 12 if the product became overstimulating.</w:t>
       </w:r>
     </w:p>
     <w:p>
-      <w:r>
-        <w:t xml:space="preserve">The LiDAR requires 5 wires to operate. Therefore, a slip ring is required for this design. </w:t>
-      </w:r>
-      <w:r>
-        <w:t xml:space="preserve">The use of a slip ring necessitates that the LiDAR must be driven by a gear instead of the motor directly. </w:t>
+      <w:pPr>
+        <w:pStyle w:val="Heading2"/>
+      </w:pPr>
+      <w:r>
+        <w:t>2.4 Scanning System Design</w:t>
       </w:r>
     </w:p>
     <w:p>
       <w:r>
-        <w:t xml:space="preserve">Initially, the scanning mechanism consisted of a brushless motor and a 1:1 gear ratio. This design prioritized speed over control. The hypothetical benefit of this system is that more LiDAR readings could be collected faster, which would provide a better experience for the users. Practically, the control unit was not fast or powerful enough to perform LiDAR Readings at the pace required for this. It additionally placed a heavy burden on the control unit and sensing systems to track the motor. </w:t>
+        <w:t xml:space="preserve">The scanning system’s primary purpose is to rotate the LiDAR. It also rotates the magnet that is used to trigger the Hall Effect Sensor used by the control unit during the calibration process. </w:t>
+      </w:r>
+      <w:r>
+        <w:t>The most important requirement of the scanning system is to ensure the LiDAR can spin fast enough to meet the “one measurement every two seconds” requirement. This essentially translates to a 30RPM Requirement.</w:t>
       </w:r>
     </w:p>
     <w:p>
       <w:r>
-        <w:t>The final version of the scanning mechanism uses a stepper motor and a 2:1 gear ratio to turn the LiDAR. The stepper motor is preferable because</w:t>
-      </w:r>
-      <w:r>
-        <w:t xml:space="preserve">, after calibration, the control unit will have a perfect understanding of the motor’s position at any given time. This heavily reduces computational and developmental burdens. The drawback to this system is that the motor naturally operates at 15RPM. We were able to use a gear ratio to mitigate this, and preserve our 30RPM requirements. </w:t>
+        <w:t xml:space="preserve">The scanning mechanism and the sensing system work in tandem to track the position of the Motor, and thus the LiDAR. This information is critical for mapping distance measurements to directions and haptic motors. </w:t>
       </w:r>
     </w:p>
     <w:p>
-      <w:pPr>
-        <w:pStyle w:val="Heading2"/>
-      </w:pPr>
+      <w:r>
+        <w:t xml:space="preserve">The LiDAR requires 5 wires to operate. Therefore, a slip ring is required for this design. </w:t>
+      </w:r>
+      <w:r>
+        <w:t xml:space="preserve">The use of a slip ring necessitates that the LiDAR must be driven by a gear instead of the motor directly. </w:t>
+      </w:r>
     </w:p>
     <w:p>
-      <w:pPr>
-        <w:pStyle w:val="Heading2"/>
-      </w:pPr>
-      <w:r>
-        <w:t>2.5 Power System Design</w:t>
+      <w:r>
+        <w:t xml:space="preserve">Initially, the scanning mechanism consisted of a brushless motor and a 1:1 gear ratio. This design prioritized speed over control. The hypothetical benefit of this system is that more LiDAR readings could be collected faster, which would provide a better experience for the users. Practically, the control unit was not fast or powerful enough to perform LiDAR Readings at the pace required for this. It additionally placed a heavy burden on the control unit and sensing systems to track the motor. </w:t>
       </w:r>
     </w:p>
     <w:p>
       <w:r>
-        <w:t xml:space="preserve">The power system had a dynamic development process. </w:t>
-      </w:r>
-      <w:r>
-        <w:t>F</w:t>
-      </w:r>
-      <w:r>
-        <w:t>ailures during the verification process,</w:t>
-      </w:r>
-      <w:r>
-        <w:t xml:space="preserve"> alongside untimely component ordering problems, caused the team to abandon</w:t>
-      </w:r>
-      <w:r>
-        <w:t xml:space="preserve"> the original power system described in the proposal. </w:t>
+        <w:t>The final version of the scanning mechanism uses a stepper motor and a 2:1 gear ratio to turn the LiDAR. The stepper motor is preferable because</w:t>
+      </w:r>
+      <w:r>
+        <w:t xml:space="preserve">, after calibration, the control unit will have a perfect understanding of the motor’s position at any given time. This heavily reduces computational and developmental burdens. </w:t>
+      </w:r>
+      <w:r>
+        <w:t xml:space="preserve">Detrimentally, </w:t>
+      </w:r>
+      <w:r>
+        <w:t xml:space="preserve">the motor operates at 15RPM. We </w:t>
+      </w:r>
+      <w:r>
+        <w:t>used</w:t>
+      </w:r>
+      <w:r>
+        <w:t xml:space="preserve"> a</w:t>
+      </w:r>
+      <w:r>
+        <w:t xml:space="preserve"> 2:1</w:t>
+      </w:r>
+      <w:r>
+        <w:t xml:space="preserve"> gear ratio to </w:t>
+      </w:r>
+      <w:r>
+        <w:t>meet the</w:t>
+      </w:r>
+      <w:r>
+        <w:t xml:space="preserve"> 30RPM requirement. </w:t>
       </w:r>
     </w:p>
     <w:p>
-      <w:r>
-        <w:t>Our team proved resourceful</w:t>
-      </w:r>
-      <w:r>
-        <w:t>.</w:t>
-      </w:r>
-      <w:r>
-        <w:t xml:space="preserve"> </w:t>
-      </w:r>
-      <w:r>
-        <w:t>With two days until the demonstration, we found a commercially available and accessible power system that still passed every verification test</w:t>
-      </w:r>
-      <w:r>
-        <w:t xml:space="preserve"> that we designed</w:t>
-      </w:r>
-      <w:r>
-        <w:t xml:space="preserve"> for its predecessor. </w:t>
-      </w:r>
-      <w:r>
-        <w:t>This section will first describe the final version of the power system as it appeared in the demo. Afterwords, we will detail the process of designing the failed power system.</w:t>
-      </w:r>
+      <w:pPr>
+        <w:pStyle w:val="Heading2"/>
+      </w:pPr>
     </w:p>
     <w:p>
       <w:pPr>
+        <w:pStyle w:val="Heading2"/>
+      </w:pPr>
+      <w:r>
+        <w:t>2.5 Power System Design</w:t>
+      </w:r>
+    </w:p>
+    <w:p>
+      <w:r>
+        <w:t xml:space="preserve">The power system had a dynamic development process. </w:t>
+      </w:r>
+      <w:r>
+        <w:t>F</w:t>
+      </w:r>
+      <w:r>
+        <w:t>ailures during the verification process,</w:t>
+      </w:r>
+      <w:r>
+        <w:t xml:space="preserve"> alongside untimely component ordering problems, caused the team to abandon</w:t>
+      </w:r>
+      <w:r>
+        <w:t xml:space="preserve"> the original power system described in the proposal. </w:t>
+      </w:r>
+    </w:p>
+    <w:p>
+      <w:r>
+        <w:lastRenderedPageBreak/>
+        <w:t>Our team proved resourceful</w:t>
+      </w:r>
+      <w:r>
+        <w:t>.</w:t>
+      </w:r>
+      <w:r>
+        <w:t xml:space="preserve"> </w:t>
+      </w:r>
+      <w:r>
+        <w:t>With two days until the demonstration, we found a commercially available and accessible power system that still passed every verification test</w:t>
+      </w:r>
+      <w:r>
+        <w:t xml:space="preserve"> that we designed</w:t>
+      </w:r>
+      <w:r>
+        <w:t xml:space="preserve"> for its predecessor. </w:t>
+      </w:r>
+      <w:r>
+        <w:t>This section will first describe the final version of the power system as it appeared in the demo. Afterwords, we will detail the process of designing the failed power system.</w:t>
+      </w:r>
+    </w:p>
+    <w:p>
+      <w:pPr>
         <w:pStyle w:val="Heading3"/>
       </w:pPr>
       <w:r>
-        <w:lastRenderedPageBreak/>
         <w:t>2.5.1 Final Power System</w:t>
       </w:r>
     </w:p>
@@ -3498,6 +3673,7 @@
         <w:rPr>
           <w:color w:val="000000" w:themeColor="text1"/>
         </w:rPr>
+        <w:lastRenderedPageBreak/>
         <w:t>The e-Fuse components were removed to reduce cost and complexity. The LM22678 Buck Converters can use an output inductor to limit the maximum output current. A voltage divider between the V</w:t>
       </w:r>
       <w:r>
@@ -3511,14 +3687,7 @@
         <w:rPr>
           <w:color w:val="000000" w:themeColor="text1"/>
         </w:rPr>
-        <w:t xml:space="preserve">and EN pins could act as undervoltage protection. Because the safety features covered by the e-Fuse were redundant, they were removed. A professional product would still prefer to include these components </w:t>
-      </w:r>
-      <w:r>
-        <w:rPr>
-          <w:color w:val="000000" w:themeColor="text1"/>
-        </w:rPr>
-        <w:lastRenderedPageBreak/>
-        <w:t xml:space="preserve">for redundancy. Figure </w:t>
+        <w:t xml:space="preserve">and EN pins could act as undervoltage protection. Because the safety features covered by the e-Fuse were redundant, they were removed. A professional product would still prefer to include these components for redundancy. Figure </w:t>
       </w:r>
       <w:r>
         <w:rPr>
@@ -3736,7 +3905,11 @@
         <w:t>due to time constraints</w:t>
       </w:r>
       <w:r>
-        <w:t xml:space="preserve">. We proceed with power system V2. Power System V2 smoked upon connecting the 7.4 V LiPo Battery for the first time. We believe this is due to in-rush currents. However, we have no way of testing this hypothesis. If further development decided to return to a custom power supply, this would require investigation. </w:t>
+        <w:t xml:space="preserve">. We proceed with power system V2. Power System V2 smoked upon connecting the 7.4 V LiPo Battery for the first time. </w:t>
+      </w:r>
+      <w:r>
+        <w:lastRenderedPageBreak/>
+        <w:t xml:space="preserve">We believe this is due to in-rush currents. However, we have no way of testing this hypothesis. If further development decided to return to a custom power supply, this would require investigation. </w:t>
       </w:r>
     </w:p>
     <w:p/>
@@ -3746,8 +3919,882 @@
       </w:pPr>
       <w:bookmarkStart w:id="5" w:name="_Toc318193400"/>
       <w:r>
+        <w:t>3 Design Details</w:t>
+      </w:r>
+    </w:p>
+    <w:p>
+      <w:pPr>
+        <w:pStyle w:val="Heading2"/>
+      </w:pPr>
+      <w:r>
+        <w:t>3.1 Control Unit Details</w:t>
+      </w:r>
+    </w:p>
+    <w:p>
+      <w:pPr>
+        <w:pStyle w:val="Heading2"/>
+      </w:pPr>
+      <w:r>
+        <w:t>3.2 Sensing System Details</w:t>
+      </w:r>
+    </w:p>
+    <w:p>
+      <w:pPr>
+        <w:pStyle w:val="Heading2"/>
+      </w:pPr>
+      <w:r>
+        <w:t>3.3 Haptic System Details</w:t>
+      </w:r>
+    </w:p>
+    <w:p>
+      <w:pPr>
+        <w:pStyle w:val="Heading2"/>
+      </w:pPr>
+      <w:r>
+        <w:t>3.4 Scanning System Details</w:t>
+      </w:r>
+    </w:p>
+    <w:p>
+      <w:pPr>
+        <w:pStyle w:val="Heading2"/>
+      </w:pPr>
+      <w:r>
+        <w:t>3.5 Power System Details</w:t>
+      </w:r>
+    </w:p>
+    <w:p>
+      <w:r>
+        <w:t xml:space="preserve">The power system is broken down into two stages. The primary source powers the Arduino Mega though USB. The battery is </w:t>
+      </w:r>
+      <w:r>
+        <w:t>rated</w:t>
+      </w:r>
+      <w:r>
+        <w:t xml:space="preserve"> 5 V and 2.1 A. The USB Input for the Arduino is limited to 500 mA. </w:t>
+      </w:r>
+    </w:p>
+    <w:tbl>
+      <w:tblPr>
+        <w:tblW w:w="4567" w:type="dxa"/>
+        <w:jc w:val="center"/>
+        <w:tblCellMar>
+          <w:top w:w="15" w:type="dxa"/>
+          <w:left w:w="15" w:type="dxa"/>
+          <w:bottom w:w="15" w:type="dxa"/>
+          <w:right w:w="15" w:type="dxa"/>
+        </w:tblCellMar>
+        <w:tblLook w:val="04A0" w:firstRow="1" w:lastRow="0" w:firstColumn="1" w:lastColumn="0" w:noHBand="0" w:noVBand="1"/>
+      </w:tblPr>
+      <w:tblGrid>
+        <w:gridCol w:w="2194"/>
+        <w:gridCol w:w="2373"/>
+      </w:tblGrid>
+      <w:tr>
+        <w:trPr>
+          <w:jc w:val="center"/>
+        </w:trPr>
+        <w:tc>
+          <w:tcPr>
+            <w:tcW w:w="2194" w:type="dxa"/>
+            <w:tcBorders>
+              <w:top w:val="single" w:sz="8" w:space="0" w:color="000000"/>
+              <w:left w:val="single" w:sz="8" w:space="0" w:color="000000"/>
+              <w:bottom w:val="single" w:sz="8" w:space="0" w:color="000000"/>
+              <w:right w:val="single" w:sz="8" w:space="0" w:color="000000"/>
+            </w:tcBorders>
+            <w:tcMar>
+              <w:top w:w="100" w:type="dxa"/>
+              <w:left w:w="100" w:type="dxa"/>
+              <w:bottom w:w="100" w:type="dxa"/>
+              <w:right w:w="100" w:type="dxa"/>
+            </w:tcMar>
+            <w:hideMark/>
+          </w:tcPr>
+          <w:p>
+            <w:pPr>
+              <w:spacing w:after="0" w:line="240" w:lineRule="auto"/>
+              <w:rPr>
+                <w:rFonts w:eastAsia="Times New Roman" w:cstheme="minorHAnsi"/>
+                <w:sz w:val="21"/>
+                <w:szCs w:val="21"/>
+                <w:lang w:eastAsia="ja-JP"/>
+              </w:rPr>
+            </w:pPr>
+            <w:r>
+              <w:rPr>
+                <w:rFonts w:eastAsia="Times New Roman" w:cstheme="minorHAnsi"/>
+                <w:color w:val="000000"/>
+                <w:sz w:val="21"/>
+                <w:szCs w:val="21"/>
+                <w:lang w:eastAsia="ja-JP"/>
+              </w:rPr>
+              <w:t>Component</w:t>
+            </w:r>
+          </w:p>
+        </w:tc>
+        <w:tc>
+          <w:tcPr>
+            <w:tcW w:w="2373" w:type="dxa"/>
+            <w:tcBorders>
+              <w:top w:val="single" w:sz="8" w:space="0" w:color="000000"/>
+              <w:left w:val="single" w:sz="8" w:space="0" w:color="000000"/>
+              <w:bottom w:val="single" w:sz="8" w:space="0" w:color="000000"/>
+              <w:right w:val="single" w:sz="8" w:space="0" w:color="000000"/>
+            </w:tcBorders>
+            <w:tcMar>
+              <w:top w:w="100" w:type="dxa"/>
+              <w:left w:w="100" w:type="dxa"/>
+              <w:bottom w:w="100" w:type="dxa"/>
+              <w:right w:w="100" w:type="dxa"/>
+            </w:tcMar>
+            <w:hideMark/>
+          </w:tcPr>
+          <w:p>
+            <w:pPr>
+              <w:spacing w:after="0" w:line="240" w:lineRule="auto"/>
+              <w:rPr>
+                <w:rFonts w:eastAsia="Times New Roman" w:cstheme="minorHAnsi"/>
+                <w:sz w:val="21"/>
+                <w:szCs w:val="21"/>
+                <w:lang w:eastAsia="ja-JP"/>
+              </w:rPr>
+            </w:pPr>
+            <w:r>
+              <w:rPr>
+                <w:rFonts w:eastAsia="Times New Roman" w:cstheme="minorHAnsi"/>
+                <w:color w:val="000000"/>
+                <w:sz w:val="21"/>
+                <w:szCs w:val="21"/>
+                <w:lang w:eastAsia="ja-JP"/>
+              </w:rPr>
+              <w:t>Maximum Rated Current</w:t>
+            </w:r>
+          </w:p>
+        </w:tc>
+      </w:tr>
+      <w:tr>
+        <w:trPr>
+          <w:trHeight w:val="150"/>
+          <w:jc w:val="center"/>
+        </w:trPr>
+        <w:tc>
+          <w:tcPr>
+            <w:tcW w:w="2194" w:type="dxa"/>
+            <w:tcBorders>
+              <w:top w:val="single" w:sz="8" w:space="0" w:color="000000"/>
+              <w:left w:val="single" w:sz="8" w:space="0" w:color="000000"/>
+              <w:bottom w:val="single" w:sz="8" w:space="0" w:color="000000"/>
+              <w:right w:val="single" w:sz="8" w:space="0" w:color="000000"/>
+            </w:tcBorders>
+            <w:tcMar>
+              <w:top w:w="100" w:type="dxa"/>
+              <w:left w:w="100" w:type="dxa"/>
+              <w:bottom w:w="100" w:type="dxa"/>
+              <w:right w:w="100" w:type="dxa"/>
+            </w:tcMar>
+            <w:hideMark/>
+          </w:tcPr>
+          <w:p>
+            <w:pPr>
+              <w:spacing w:after="0" w:line="240" w:lineRule="auto"/>
+              <w:rPr>
+                <w:rFonts w:eastAsia="Times New Roman" w:cstheme="minorHAnsi"/>
+                <w:sz w:val="21"/>
+                <w:szCs w:val="21"/>
+                <w:lang w:eastAsia="ja-JP"/>
+              </w:rPr>
+            </w:pPr>
+            <w:r>
+              <w:rPr>
+                <w:rFonts w:eastAsia="Times New Roman" w:cstheme="minorHAnsi"/>
+                <w:color w:val="000000"/>
+                <w:sz w:val="21"/>
+                <w:szCs w:val="21"/>
+                <w:lang w:eastAsia="ja-JP"/>
+              </w:rPr>
+              <w:t>Arduino Mega</w:t>
+            </w:r>
+          </w:p>
+        </w:tc>
+        <w:tc>
+          <w:tcPr>
+            <w:tcW w:w="2373" w:type="dxa"/>
+            <w:tcBorders>
+              <w:top w:val="single" w:sz="8" w:space="0" w:color="000000"/>
+              <w:left w:val="single" w:sz="8" w:space="0" w:color="000000"/>
+              <w:bottom w:val="single" w:sz="8" w:space="0" w:color="000000"/>
+              <w:right w:val="single" w:sz="8" w:space="0" w:color="000000"/>
+            </w:tcBorders>
+            <w:tcMar>
+              <w:top w:w="100" w:type="dxa"/>
+              <w:left w:w="100" w:type="dxa"/>
+              <w:bottom w:w="100" w:type="dxa"/>
+              <w:right w:w="100" w:type="dxa"/>
+            </w:tcMar>
+            <w:hideMark/>
+          </w:tcPr>
+          <w:p>
+            <w:pPr>
+              <w:spacing w:after="0" w:line="240" w:lineRule="auto"/>
+              <w:jc w:val="right"/>
+              <w:rPr>
+                <w:rFonts w:eastAsia="Times New Roman" w:cstheme="minorHAnsi"/>
+                <w:sz w:val="21"/>
+                <w:szCs w:val="21"/>
+                <w:lang w:eastAsia="ja-JP"/>
+              </w:rPr>
+            </w:pPr>
+            <w:r>
+              <w:rPr>
+                <w:rFonts w:eastAsia="Times New Roman" w:cstheme="minorHAnsi"/>
+                <w:color w:val="000000"/>
+                <w:sz w:val="21"/>
+                <w:szCs w:val="21"/>
+                <w:lang w:eastAsia="ja-JP"/>
+              </w:rPr>
+              <w:t>500 mA</w:t>
+            </w:r>
+          </w:p>
+        </w:tc>
+      </w:tr>
+    </w:tbl>
+    <w:p/>
+    <w:p>
+      <w:r>
+        <w:t xml:space="preserve">The Arduino Mega acts as the second stage of the power system. The internal linear regulators are used to </w:t>
+      </w:r>
+      <w:r>
+        <w:t>form a 5 V and 3.3 V power bus. The</w:t>
+      </w:r>
+      <w:r>
+        <w:t xml:space="preserve"> scanning mechanism, the haptic system, and the sensing systems are all powered by Arduino’s +5 V Pin. The LiDAR takes an additional </w:t>
+      </w:r>
+      <w:r>
+        <w:t>reference voltage</w:t>
+      </w:r>
+      <w:r>
+        <w:t xml:space="preserve"> from the Arduino’s +3.3 V pin.</w:t>
+      </w:r>
+    </w:p>
+    <w:tbl>
+      <w:tblPr>
+        <w:tblW w:w="4590" w:type="dxa"/>
+        <w:jc w:val="center"/>
+        <w:tblCellMar>
+          <w:top w:w="15" w:type="dxa"/>
+          <w:left w:w="15" w:type="dxa"/>
+          <w:bottom w:w="15" w:type="dxa"/>
+          <w:right w:w="15" w:type="dxa"/>
+        </w:tblCellMar>
+        <w:tblLook w:val="04A0" w:firstRow="1" w:lastRow="0" w:firstColumn="1" w:lastColumn="0" w:noHBand="0" w:noVBand="1"/>
+      </w:tblPr>
+      <w:tblGrid>
+        <w:gridCol w:w="2237"/>
+        <w:gridCol w:w="2353"/>
+      </w:tblGrid>
+      <w:tr>
+        <w:trPr>
+          <w:jc w:val="center"/>
+        </w:trPr>
+        <w:tc>
+          <w:tcPr>
+            <w:tcW w:w="2237" w:type="dxa"/>
+            <w:tcBorders>
+              <w:top w:val="single" w:sz="8" w:space="0" w:color="000000"/>
+              <w:left w:val="single" w:sz="8" w:space="0" w:color="000000"/>
+              <w:bottom w:val="single" w:sz="8" w:space="0" w:color="000000"/>
+              <w:right w:val="single" w:sz="8" w:space="0" w:color="000000"/>
+            </w:tcBorders>
+            <w:tcMar>
+              <w:top w:w="100" w:type="dxa"/>
+              <w:left w:w="100" w:type="dxa"/>
+              <w:bottom w:w="100" w:type="dxa"/>
+              <w:right w:w="100" w:type="dxa"/>
+            </w:tcMar>
+            <w:hideMark/>
+          </w:tcPr>
+          <w:p>
+            <w:pPr>
+              <w:spacing w:after="0" w:line="240" w:lineRule="auto"/>
+              <w:rPr>
+                <w:rFonts w:eastAsia="Times New Roman" w:cstheme="minorHAnsi"/>
+                <w:sz w:val="21"/>
+                <w:szCs w:val="21"/>
+                <w:lang w:eastAsia="ja-JP"/>
+              </w:rPr>
+            </w:pPr>
+            <w:r>
+              <w:rPr>
+                <w:rFonts w:eastAsia="Times New Roman" w:cstheme="minorHAnsi"/>
+                <w:color w:val="000000"/>
+                <w:sz w:val="21"/>
+                <w:szCs w:val="21"/>
+                <w:lang w:eastAsia="ja-JP"/>
+              </w:rPr>
+              <w:t>Component</w:t>
+            </w:r>
+          </w:p>
+        </w:tc>
+        <w:tc>
+          <w:tcPr>
+            <w:tcW w:w="2353" w:type="dxa"/>
+            <w:tcBorders>
+              <w:top w:val="single" w:sz="8" w:space="0" w:color="000000"/>
+              <w:left w:val="single" w:sz="8" w:space="0" w:color="000000"/>
+              <w:bottom w:val="single" w:sz="8" w:space="0" w:color="000000"/>
+              <w:right w:val="single" w:sz="8" w:space="0" w:color="000000"/>
+            </w:tcBorders>
+            <w:tcMar>
+              <w:top w:w="100" w:type="dxa"/>
+              <w:left w:w="100" w:type="dxa"/>
+              <w:bottom w:w="100" w:type="dxa"/>
+              <w:right w:w="100" w:type="dxa"/>
+            </w:tcMar>
+            <w:hideMark/>
+          </w:tcPr>
+          <w:p>
+            <w:pPr>
+              <w:spacing w:after="0" w:line="240" w:lineRule="auto"/>
+              <w:rPr>
+                <w:rFonts w:eastAsia="Times New Roman" w:cstheme="minorHAnsi"/>
+                <w:sz w:val="21"/>
+                <w:szCs w:val="21"/>
+                <w:lang w:eastAsia="ja-JP"/>
+              </w:rPr>
+            </w:pPr>
+            <w:r>
+              <w:rPr>
+                <w:rFonts w:eastAsia="Times New Roman" w:cstheme="minorHAnsi"/>
+                <w:color w:val="000000"/>
+                <w:sz w:val="21"/>
+                <w:szCs w:val="21"/>
+                <w:lang w:eastAsia="ja-JP"/>
+              </w:rPr>
+              <w:t>Maximum Rated Current</w:t>
+            </w:r>
+          </w:p>
+        </w:tc>
+      </w:tr>
+      <w:tr>
+        <w:trPr>
+          <w:jc w:val="center"/>
+        </w:trPr>
+        <w:tc>
+          <w:tcPr>
+            <w:tcW w:w="2237" w:type="dxa"/>
+            <w:tcBorders>
+              <w:top w:val="single" w:sz="8" w:space="0" w:color="000000"/>
+              <w:left w:val="single" w:sz="8" w:space="0" w:color="000000"/>
+              <w:bottom w:val="single" w:sz="8" w:space="0" w:color="000000"/>
+              <w:right w:val="single" w:sz="8" w:space="0" w:color="000000"/>
+            </w:tcBorders>
+            <w:tcMar>
+              <w:top w:w="100" w:type="dxa"/>
+              <w:left w:w="100" w:type="dxa"/>
+              <w:bottom w:w="100" w:type="dxa"/>
+              <w:right w:w="100" w:type="dxa"/>
+            </w:tcMar>
+            <w:hideMark/>
+          </w:tcPr>
+          <w:p>
+            <w:pPr>
+              <w:spacing w:after="0" w:line="240" w:lineRule="auto"/>
+              <w:rPr>
+                <w:rFonts w:eastAsia="Times New Roman" w:cstheme="minorHAnsi"/>
+                <w:sz w:val="21"/>
+                <w:szCs w:val="21"/>
+                <w:lang w:eastAsia="ja-JP"/>
+              </w:rPr>
+            </w:pPr>
+            <w:r>
+              <w:rPr>
+                <w:rFonts w:eastAsia="Times New Roman" w:cstheme="minorHAnsi"/>
+                <w:color w:val="000000"/>
+                <w:sz w:val="21"/>
+                <w:szCs w:val="21"/>
+                <w:lang w:eastAsia="ja-JP"/>
+              </w:rPr>
+              <w:t>LiDAR Lite</w:t>
+            </w:r>
+          </w:p>
+        </w:tc>
+        <w:tc>
+          <w:tcPr>
+            <w:tcW w:w="2353" w:type="dxa"/>
+            <w:tcBorders>
+              <w:top w:val="single" w:sz="8" w:space="0" w:color="000000"/>
+              <w:left w:val="single" w:sz="8" w:space="0" w:color="000000"/>
+              <w:bottom w:val="single" w:sz="8" w:space="0" w:color="000000"/>
+              <w:right w:val="single" w:sz="8" w:space="0" w:color="000000"/>
+            </w:tcBorders>
+            <w:tcMar>
+              <w:top w:w="100" w:type="dxa"/>
+              <w:left w:w="100" w:type="dxa"/>
+              <w:bottom w:w="100" w:type="dxa"/>
+              <w:right w:w="100" w:type="dxa"/>
+            </w:tcMar>
+            <w:hideMark/>
+          </w:tcPr>
+          <w:p>
+            <w:pPr>
+              <w:spacing w:after="0" w:line="240" w:lineRule="auto"/>
+              <w:jc w:val="right"/>
+              <w:rPr>
+                <w:rFonts w:eastAsia="Times New Roman" w:cstheme="minorHAnsi"/>
+                <w:sz w:val="21"/>
+                <w:szCs w:val="21"/>
+                <w:lang w:eastAsia="ja-JP"/>
+              </w:rPr>
+            </w:pPr>
+            <w:r>
+              <w:rPr>
+                <w:rFonts w:eastAsia="Times New Roman" w:cstheme="minorHAnsi"/>
+                <w:color w:val="000000"/>
+                <w:sz w:val="21"/>
+                <w:szCs w:val="21"/>
+                <w:lang w:eastAsia="ja-JP"/>
+              </w:rPr>
+              <w:t>100</w:t>
+            </w:r>
+            <w:r>
+              <w:rPr>
+                <w:rFonts w:eastAsia="Times New Roman" w:cstheme="minorHAnsi"/>
+                <w:color w:val="000000"/>
+                <w:sz w:val="21"/>
+                <w:szCs w:val="21"/>
+                <w:lang w:eastAsia="ja-JP"/>
+              </w:rPr>
+              <w:t xml:space="preserve"> </w:t>
+            </w:r>
+            <w:r>
+              <w:rPr>
+                <w:rFonts w:eastAsia="Times New Roman" w:cstheme="minorHAnsi"/>
+                <w:color w:val="000000"/>
+                <w:sz w:val="21"/>
+                <w:szCs w:val="21"/>
+                <w:lang w:eastAsia="ja-JP"/>
+              </w:rPr>
+              <w:t>mA</w:t>
+            </w:r>
+          </w:p>
+        </w:tc>
+      </w:tr>
+      <w:tr>
+        <w:trPr>
+          <w:jc w:val="center"/>
+        </w:trPr>
+        <w:tc>
+          <w:tcPr>
+            <w:tcW w:w="2237" w:type="dxa"/>
+            <w:tcBorders>
+              <w:top w:val="single" w:sz="8" w:space="0" w:color="000000"/>
+              <w:left w:val="single" w:sz="8" w:space="0" w:color="000000"/>
+              <w:bottom w:val="single" w:sz="8" w:space="0" w:color="000000"/>
+              <w:right w:val="single" w:sz="8" w:space="0" w:color="000000"/>
+            </w:tcBorders>
+            <w:tcMar>
+              <w:top w:w="100" w:type="dxa"/>
+              <w:left w:w="100" w:type="dxa"/>
+              <w:bottom w:w="100" w:type="dxa"/>
+              <w:right w:w="100" w:type="dxa"/>
+            </w:tcMar>
+            <w:hideMark/>
+          </w:tcPr>
+          <w:p>
+            <w:pPr>
+              <w:spacing w:after="0" w:line="240" w:lineRule="auto"/>
+              <w:rPr>
+                <w:rFonts w:eastAsia="Times New Roman" w:cstheme="minorHAnsi"/>
+                <w:sz w:val="21"/>
+                <w:szCs w:val="21"/>
+                <w:lang w:eastAsia="ja-JP"/>
+              </w:rPr>
+            </w:pPr>
+            <w:r>
+              <w:rPr>
+                <w:rFonts w:eastAsia="Times New Roman" w:cstheme="minorHAnsi"/>
+                <w:color w:val="000000"/>
+                <w:sz w:val="21"/>
+                <w:szCs w:val="21"/>
+                <w:lang w:eastAsia="ja-JP"/>
+              </w:rPr>
+              <w:t>Hall Effect Sensor</w:t>
+            </w:r>
+          </w:p>
+        </w:tc>
+        <w:tc>
+          <w:tcPr>
+            <w:tcW w:w="2353" w:type="dxa"/>
+            <w:tcBorders>
+              <w:top w:val="single" w:sz="8" w:space="0" w:color="000000"/>
+              <w:left w:val="single" w:sz="8" w:space="0" w:color="000000"/>
+              <w:bottom w:val="single" w:sz="8" w:space="0" w:color="000000"/>
+              <w:right w:val="single" w:sz="8" w:space="0" w:color="000000"/>
+            </w:tcBorders>
+            <w:tcMar>
+              <w:top w:w="100" w:type="dxa"/>
+              <w:left w:w="100" w:type="dxa"/>
+              <w:bottom w:w="100" w:type="dxa"/>
+              <w:right w:w="100" w:type="dxa"/>
+            </w:tcMar>
+            <w:hideMark/>
+          </w:tcPr>
+          <w:p>
+            <w:pPr>
+              <w:spacing w:after="0" w:line="240" w:lineRule="auto"/>
+              <w:jc w:val="right"/>
+              <w:rPr>
+                <w:rFonts w:eastAsia="Times New Roman" w:cstheme="minorHAnsi"/>
+                <w:sz w:val="21"/>
+                <w:szCs w:val="21"/>
+                <w:lang w:eastAsia="ja-JP"/>
+              </w:rPr>
+            </w:pPr>
+            <w:r>
+              <w:rPr>
+                <w:rFonts w:eastAsia="Times New Roman" w:cstheme="minorHAnsi"/>
+                <w:color w:val="000000"/>
+                <w:sz w:val="21"/>
+                <w:szCs w:val="21"/>
+                <w:lang w:eastAsia="ja-JP"/>
+              </w:rPr>
+              <w:t>25</w:t>
+            </w:r>
+            <w:r>
+              <w:rPr>
+                <w:rFonts w:eastAsia="Times New Roman" w:cstheme="minorHAnsi"/>
+                <w:color w:val="000000"/>
+                <w:sz w:val="21"/>
+                <w:szCs w:val="21"/>
+                <w:lang w:eastAsia="ja-JP"/>
+              </w:rPr>
+              <w:t xml:space="preserve"> </w:t>
+            </w:r>
+            <w:r>
+              <w:rPr>
+                <w:rFonts w:eastAsia="Times New Roman" w:cstheme="minorHAnsi"/>
+                <w:color w:val="000000"/>
+                <w:sz w:val="21"/>
+                <w:szCs w:val="21"/>
+                <w:lang w:eastAsia="ja-JP"/>
+              </w:rPr>
+              <w:t>mA</w:t>
+            </w:r>
+          </w:p>
+        </w:tc>
+      </w:tr>
+      <w:tr>
+        <w:trPr>
+          <w:jc w:val="center"/>
+        </w:trPr>
+        <w:tc>
+          <w:tcPr>
+            <w:tcW w:w="2237" w:type="dxa"/>
+            <w:tcBorders>
+              <w:top w:val="single" w:sz="8" w:space="0" w:color="000000"/>
+              <w:left w:val="single" w:sz="8" w:space="0" w:color="000000"/>
+              <w:bottom w:val="single" w:sz="8" w:space="0" w:color="000000"/>
+              <w:right w:val="single" w:sz="8" w:space="0" w:color="000000"/>
+            </w:tcBorders>
+            <w:tcMar>
+              <w:top w:w="100" w:type="dxa"/>
+              <w:left w:w="100" w:type="dxa"/>
+              <w:bottom w:w="100" w:type="dxa"/>
+              <w:right w:w="100" w:type="dxa"/>
+            </w:tcMar>
+            <w:hideMark/>
+          </w:tcPr>
+          <w:p>
+            <w:pPr>
+              <w:spacing w:after="0" w:line="240" w:lineRule="auto"/>
+              <w:rPr>
+                <w:rFonts w:eastAsia="Times New Roman" w:cstheme="minorHAnsi"/>
+                <w:sz w:val="21"/>
+                <w:szCs w:val="21"/>
+                <w:lang w:eastAsia="ja-JP"/>
+              </w:rPr>
+            </w:pPr>
+            <w:r>
+              <w:rPr>
+                <w:rFonts w:eastAsia="Times New Roman" w:cstheme="minorHAnsi"/>
+                <w:color w:val="000000"/>
+                <w:sz w:val="21"/>
+                <w:szCs w:val="21"/>
+                <w:lang w:eastAsia="ja-JP"/>
+              </w:rPr>
+              <w:t>Doppler Radar</w:t>
+            </w:r>
+          </w:p>
+        </w:tc>
+        <w:tc>
+          <w:tcPr>
+            <w:tcW w:w="2353" w:type="dxa"/>
+            <w:tcBorders>
+              <w:top w:val="single" w:sz="8" w:space="0" w:color="000000"/>
+              <w:left w:val="single" w:sz="8" w:space="0" w:color="000000"/>
+              <w:bottom w:val="single" w:sz="8" w:space="0" w:color="000000"/>
+              <w:right w:val="single" w:sz="8" w:space="0" w:color="000000"/>
+            </w:tcBorders>
+            <w:tcMar>
+              <w:top w:w="100" w:type="dxa"/>
+              <w:left w:w="100" w:type="dxa"/>
+              <w:bottom w:w="100" w:type="dxa"/>
+              <w:right w:w="100" w:type="dxa"/>
+            </w:tcMar>
+            <w:hideMark/>
+          </w:tcPr>
+          <w:p>
+            <w:pPr>
+              <w:spacing w:after="0" w:line="240" w:lineRule="auto"/>
+              <w:jc w:val="right"/>
+              <w:rPr>
+                <w:rFonts w:eastAsia="Times New Roman" w:cstheme="minorHAnsi"/>
+                <w:sz w:val="21"/>
+                <w:szCs w:val="21"/>
+                <w:lang w:eastAsia="ja-JP"/>
+              </w:rPr>
+            </w:pPr>
+            <w:r>
+              <w:rPr>
+                <w:rFonts w:eastAsia="Times New Roman" w:cstheme="minorHAnsi"/>
+                <w:color w:val="000000"/>
+                <w:sz w:val="21"/>
+                <w:szCs w:val="21"/>
+                <w:lang w:eastAsia="ja-JP"/>
+              </w:rPr>
+              <w:t>60</w:t>
+            </w:r>
+            <w:r>
+              <w:rPr>
+                <w:rFonts w:eastAsia="Times New Roman" w:cstheme="minorHAnsi"/>
+                <w:color w:val="000000"/>
+                <w:sz w:val="21"/>
+                <w:szCs w:val="21"/>
+                <w:lang w:eastAsia="ja-JP"/>
+              </w:rPr>
+              <w:t xml:space="preserve"> </w:t>
+            </w:r>
+            <w:r>
+              <w:rPr>
+                <w:rFonts w:eastAsia="Times New Roman" w:cstheme="minorHAnsi"/>
+                <w:color w:val="000000"/>
+                <w:sz w:val="21"/>
+                <w:szCs w:val="21"/>
+                <w:lang w:eastAsia="ja-JP"/>
+              </w:rPr>
+              <w:t>mA</w:t>
+            </w:r>
+          </w:p>
+        </w:tc>
+      </w:tr>
+      <w:tr>
+        <w:trPr>
+          <w:jc w:val="center"/>
+        </w:trPr>
+        <w:tc>
+          <w:tcPr>
+            <w:tcW w:w="2237" w:type="dxa"/>
+            <w:tcBorders>
+              <w:top w:val="single" w:sz="8" w:space="0" w:color="000000"/>
+              <w:left w:val="single" w:sz="8" w:space="0" w:color="000000"/>
+              <w:bottom w:val="single" w:sz="8" w:space="0" w:color="000000"/>
+              <w:right w:val="single" w:sz="8" w:space="0" w:color="000000"/>
+            </w:tcBorders>
+            <w:tcMar>
+              <w:top w:w="100" w:type="dxa"/>
+              <w:left w:w="100" w:type="dxa"/>
+              <w:bottom w:w="100" w:type="dxa"/>
+              <w:right w:w="100" w:type="dxa"/>
+            </w:tcMar>
+          </w:tcPr>
+          <w:p>
+            <w:pPr>
+              <w:spacing w:after="0" w:line="240" w:lineRule="auto"/>
+              <w:rPr>
+                <w:rFonts w:eastAsia="Times New Roman" w:cstheme="minorHAnsi"/>
+                <w:color w:val="000000"/>
+                <w:sz w:val="21"/>
+                <w:szCs w:val="21"/>
+                <w:lang w:eastAsia="ja-JP"/>
+              </w:rPr>
+            </w:pPr>
+            <w:r>
+              <w:rPr>
+                <w:rFonts w:eastAsia="Times New Roman" w:cstheme="minorHAnsi"/>
+                <w:color w:val="000000"/>
+                <w:sz w:val="21"/>
+                <w:szCs w:val="21"/>
+                <w:lang w:eastAsia="ja-JP"/>
+              </w:rPr>
+              <w:t>Haptic Motor</w:t>
+            </w:r>
+          </w:p>
+        </w:tc>
+        <w:tc>
+          <w:tcPr>
+            <w:tcW w:w="2353" w:type="dxa"/>
+            <w:tcBorders>
+              <w:top w:val="single" w:sz="8" w:space="0" w:color="000000"/>
+              <w:left w:val="single" w:sz="8" w:space="0" w:color="000000"/>
+              <w:bottom w:val="single" w:sz="8" w:space="0" w:color="000000"/>
+              <w:right w:val="single" w:sz="8" w:space="0" w:color="000000"/>
+            </w:tcBorders>
+            <w:tcMar>
+              <w:top w:w="100" w:type="dxa"/>
+              <w:left w:w="100" w:type="dxa"/>
+              <w:bottom w:w="100" w:type="dxa"/>
+              <w:right w:w="100" w:type="dxa"/>
+            </w:tcMar>
+          </w:tcPr>
+          <w:p>
+            <w:pPr>
+              <w:spacing w:after="0" w:line="240" w:lineRule="auto"/>
+              <w:jc w:val="right"/>
+              <w:rPr>
+                <w:rFonts w:eastAsia="Times New Roman" w:cstheme="minorHAnsi"/>
+                <w:color w:val="000000"/>
+                <w:sz w:val="21"/>
+                <w:szCs w:val="21"/>
+                <w:lang w:eastAsia="ja-JP"/>
+              </w:rPr>
+            </w:pPr>
+            <w:r>
+              <w:rPr>
+                <w:rFonts w:eastAsia="Times New Roman" w:cstheme="minorHAnsi"/>
+                <w:color w:val="000000"/>
+                <w:sz w:val="21"/>
+                <w:szCs w:val="21"/>
+                <w:lang w:eastAsia="ja-JP"/>
+              </w:rPr>
+              <w:t>60 mA</w:t>
+            </w:r>
+          </w:p>
+        </w:tc>
+      </w:tr>
+      <w:tr>
+        <w:trPr>
+          <w:jc w:val="center"/>
+        </w:trPr>
+        <w:tc>
+          <w:tcPr>
+            <w:tcW w:w="2237" w:type="dxa"/>
+            <w:tcBorders>
+              <w:top w:val="single" w:sz="8" w:space="0" w:color="000000"/>
+              <w:left w:val="single" w:sz="8" w:space="0" w:color="000000"/>
+              <w:bottom w:val="single" w:sz="8" w:space="0" w:color="000000"/>
+              <w:right w:val="single" w:sz="8" w:space="0" w:color="000000"/>
+            </w:tcBorders>
+            <w:tcMar>
+              <w:top w:w="100" w:type="dxa"/>
+              <w:left w:w="100" w:type="dxa"/>
+              <w:bottom w:w="100" w:type="dxa"/>
+              <w:right w:w="100" w:type="dxa"/>
+            </w:tcMar>
+            <w:hideMark/>
+          </w:tcPr>
+          <w:p>
+            <w:pPr>
+              <w:spacing w:after="0" w:line="240" w:lineRule="auto"/>
+              <w:rPr>
+                <w:rFonts w:eastAsia="Times New Roman" w:cstheme="minorHAnsi"/>
+                <w:sz w:val="21"/>
+                <w:szCs w:val="21"/>
+                <w:lang w:eastAsia="ja-JP"/>
+              </w:rPr>
+            </w:pPr>
+            <w:r>
+              <w:rPr>
+                <w:rFonts w:eastAsia="Times New Roman" w:cstheme="minorHAnsi"/>
+                <w:color w:val="000000"/>
+                <w:sz w:val="21"/>
+                <w:szCs w:val="21"/>
+                <w:lang w:eastAsia="ja-JP"/>
+              </w:rPr>
+              <w:t>Stepper Motor</w:t>
+            </w:r>
+          </w:p>
+        </w:tc>
+        <w:tc>
+          <w:tcPr>
+            <w:tcW w:w="2353" w:type="dxa"/>
+            <w:tcBorders>
+              <w:top w:val="single" w:sz="8" w:space="0" w:color="000000"/>
+              <w:left w:val="single" w:sz="8" w:space="0" w:color="000000"/>
+              <w:bottom w:val="single" w:sz="8" w:space="0" w:color="000000"/>
+              <w:right w:val="single" w:sz="8" w:space="0" w:color="000000"/>
+            </w:tcBorders>
+            <w:tcMar>
+              <w:top w:w="100" w:type="dxa"/>
+              <w:left w:w="100" w:type="dxa"/>
+              <w:bottom w:w="100" w:type="dxa"/>
+              <w:right w:w="100" w:type="dxa"/>
+            </w:tcMar>
+            <w:hideMark/>
+          </w:tcPr>
+          <w:p>
+            <w:pPr>
+              <w:spacing w:after="0" w:line="240" w:lineRule="auto"/>
+              <w:jc w:val="right"/>
+              <w:rPr>
+                <w:rFonts w:eastAsia="Times New Roman" w:cstheme="minorHAnsi"/>
+                <w:sz w:val="21"/>
+                <w:szCs w:val="21"/>
+                <w:lang w:eastAsia="ja-JP"/>
+              </w:rPr>
+            </w:pPr>
+            <w:r>
+              <w:rPr>
+                <w:rFonts w:eastAsia="Times New Roman" w:cstheme="minorHAnsi"/>
+                <w:color w:val="000000"/>
+                <w:sz w:val="21"/>
+                <w:szCs w:val="21"/>
+                <w:lang w:eastAsia="ja-JP"/>
+              </w:rPr>
+              <w:t>250</w:t>
+            </w:r>
+            <w:r>
+              <w:rPr>
+                <w:rFonts w:eastAsia="Times New Roman" w:cstheme="minorHAnsi"/>
+                <w:color w:val="000000"/>
+                <w:sz w:val="21"/>
+                <w:szCs w:val="21"/>
+                <w:lang w:eastAsia="ja-JP"/>
+              </w:rPr>
+              <w:t xml:space="preserve"> </w:t>
+            </w:r>
+            <w:r>
+              <w:rPr>
+                <w:rFonts w:eastAsia="Times New Roman" w:cstheme="minorHAnsi"/>
+                <w:color w:val="000000"/>
+                <w:sz w:val="21"/>
+                <w:szCs w:val="21"/>
+                <w:lang w:eastAsia="ja-JP"/>
+              </w:rPr>
+              <w:t>mA</w:t>
+            </w:r>
+          </w:p>
+        </w:tc>
+      </w:tr>
+    </w:tbl>
+    <w:p/>
+    <w:p>
+      <w:r>
+        <w:t xml:space="preserve">Each pin from the Arduino is individually rated for a maximum draw of 200 mA. To avoid overdrawing, the stepper motors were powered through a motor controller and four digital pins. For the effectiveness </w:t>
+      </w:r>
+      <w:r>
         <w:lastRenderedPageBreak/>
-        <w:t xml:space="preserve">3. </w:t>
+        <w:t xml:space="preserve">of the product, the maximum number of haptic motors active at a time is limited to two. This change ensured the Arduino would be capable of powering the haptic system without an external power supply. </w:t>
+      </w:r>
+    </w:p>
+    <w:p>
+      <w:pPr>
+        <w:pStyle w:val="Heading1"/>
+      </w:pPr>
+      <w:r>
+        <w:t>4</w:t>
+      </w:r>
+      <w:r>
+        <w:t xml:space="preserve">. </w:t>
       </w:r>
       <w:r>
         <w:t>Design Verification</w:t>
@@ -3835,7 +4882,10 @@
       </w:pPr>
       <w:bookmarkStart w:id="6" w:name="_Toc318193401"/>
       <w:r>
-        <w:t xml:space="preserve">3.1 </w:t>
+        <w:t>4</w:t>
+      </w:r>
+      <w:r>
+        <w:t xml:space="preserve">.1 </w:t>
       </w:r>
       <w:bookmarkEnd w:id="6"/>
       <w:r>
@@ -3869,7 +4919,10 @@
         <w:pStyle w:val="Heading2"/>
       </w:pPr>
       <w:r>
-        <w:t>3.2 Sensing System</w:t>
+        <w:t>4</w:t>
+      </w:r>
+      <w:r>
+        <w:t>.2 Sensing System</w:t>
       </w:r>
     </w:p>
     <w:p>
@@ -3919,7 +4972,10 @@
         <w:pStyle w:val="Heading2"/>
       </w:pPr>
       <w:r>
-        <w:t>3.3 Haptic Feedback System</w:t>
+        <w:t>4</w:t>
+      </w:r>
+      <w:r>
+        <w:t>.3 Haptic Feedback System</w:t>
       </w:r>
     </w:p>
     <w:p>
@@ -3929,17 +4985,14 @@
     </w:p>
     <w:p>
       <w:r>
+        <w:lastRenderedPageBreak/>
         <w:t>The</w:t>
       </w:r>
       <w:r>
         <w:t xml:space="preserve"> completed</w:t>
       </w:r>
       <w:r>
-        <w:t xml:space="preserve"> haptic feedback system was tested with a specific program that ran on the Arduino. The Arduino would loop between turning a specific haptic motor on for two seconds, turning the motor off, </w:t>
-      </w:r>
-      <w:r>
-        <w:lastRenderedPageBreak/>
-        <w:t>waiting one second, and then repeating the process for the next motor. This process verified the complete functionality of the haptic feedback system.</w:t>
+        <w:t xml:space="preserve"> haptic feedback system was tested with a specific program that ran on the Arduino. The Arduino would loop between turning a specific haptic motor on for two seconds, turning the motor off, waiting one second, and then repeating the process for the next motor. This process verified the complete functionality of the haptic feedback system.</w:t>
       </w:r>
       <w:r>
         <w:t xml:space="preserve"> All verification tests were passed.</w:t>
@@ -3960,7 +5013,10 @@
         <w:pStyle w:val="Heading2"/>
       </w:pPr>
       <w:r>
-        <w:t>3.4 Scanning System</w:t>
+        <w:t>4</w:t>
+      </w:r>
+      <w:r>
+        <w:t>.4 Scanning System</w:t>
       </w:r>
     </w:p>
     <w:p>
@@ -3978,7 +5034,10 @@
         <w:pStyle w:val="Heading2"/>
       </w:pPr>
       <w:r>
-        <w:t>3.</w:t>
+        <w:t>4</w:t>
+      </w:r>
+      <w:r>
+        <w:t>.</w:t>
       </w:r>
       <w:r>
         <w:t>5</w:t>
@@ -4016,7 +5075,10 @@
       <w:bookmarkStart w:id="7" w:name="_Toc318193403"/>
       <w:r>
         <w:lastRenderedPageBreak/>
-        <w:t xml:space="preserve">4. </w:t>
+        <w:t>5</w:t>
+      </w:r>
+      <w:r>
+        <w:t xml:space="preserve">. </w:t>
       </w:r>
       <w:r>
         <w:t>Costs</w:t>
@@ -4026,26 +5088,14 @@
     <w:p>
       <w:pPr>
         <w:rPr>
-          <w:color w:val="FF0000"/>
-        </w:rPr>
-      </w:pPr>
-      <w:r>
-        <w:rPr>
-          <w:color w:val="FF0000"/>
-        </w:rPr>
-        <w:t xml:space="preserve">Make sure that any tables of costs are numbered, given titles, and cited </w:t>
-      </w:r>
-      <w:r>
-        <w:rPr>
-          <w:color w:val="FF0000"/>
-        </w:rPr>
-        <w:t xml:space="preserve">directly </w:t>
-      </w:r>
-      <w:r>
-        <w:rPr>
-          <w:color w:val="FF0000"/>
-        </w:rPr>
-        <w:t>in the text.</w:t>
+          <w:color w:val="000000" w:themeColor="text1"/>
+        </w:rPr>
+      </w:pPr>
+      <w:r>
+        <w:rPr>
+          <w:color w:val="000000" w:themeColor="text1"/>
+        </w:rPr>
+        <w:t xml:space="preserve">The total cost to produce this project fell within the $150 USD Budget given by the department. Over the course of changing components, and parts breaking, we had to spend our own money to finish the project. </w:t>
       </w:r>
     </w:p>
     <w:p>
@@ -4054,7 +5104,10 @@
       </w:pPr>
       <w:bookmarkStart w:id="8" w:name="_Toc318193404"/>
       <w:r>
-        <w:t xml:space="preserve">4.1 </w:t>
+        <w:t>5</w:t>
+      </w:r>
+      <w:r>
+        <w:t xml:space="preserve">.1 </w:t>
       </w:r>
       <w:r>
         <w:t>Parts</w:t>
@@ -4064,32 +5117,14 @@
     <w:p>
       <w:pPr>
         <w:rPr>
-          <w:color w:val="FF0000"/>
-        </w:rPr>
-      </w:pPr>
-      <w:r>
-        <w:rPr>
-          <w:color w:val="FF0000"/>
-        </w:rPr>
-        <w:t xml:space="preserve">Following is a starter table for parts costs. </w:t>
-      </w:r>
-      <w:r>
-        <w:rPr>
-          <w:color w:val="FF0000"/>
-        </w:rPr>
-        <w:t xml:space="preserve">Add cell contents as well as rows </w:t>
-      </w:r>
-      <w:r>
-        <w:rPr>
-          <w:color w:val="FF0000"/>
-        </w:rPr>
-        <w:t>and</w:t>
-      </w:r>
-      <w:r>
-        <w:rPr>
-          <w:color w:val="FF0000"/>
-        </w:rPr>
-        <w:t>, if necessary, columns. Update the table number according to your sequence. Note that columns 1 and 2 are set up for centered text (words) and columns 3-5 (numbers) are set up for right-alignment so that decimal points align.</w:t>
+          <w:color w:val="000000" w:themeColor="text1"/>
+        </w:rPr>
+      </w:pPr>
+      <w:r>
+        <w:rPr>
+          <w:color w:val="000000" w:themeColor="text1"/>
+        </w:rPr>
+        <w:t xml:space="preserve">Many components for this project were sourced from the personal supply of the team members. This was to cut costs and reduce production delays from delivery times. The LiDAR Sensor was provided by the university. These components are not included in the total cost, but the unit costs are provided. </w:t>
       </w:r>
     </w:p>
     <w:tbl>
@@ -4099,17 +5134,23 @@
         <w:tblLook w:val="04A0" w:firstRow="1" w:lastRow="0" w:firstColumn="1" w:lastColumn="0" w:noHBand="0" w:noVBand="1"/>
       </w:tblPr>
       <w:tblGrid>
-        <w:gridCol w:w="2151"/>
-        <w:gridCol w:w="2507"/>
-        <w:gridCol w:w="1558"/>
-        <w:gridCol w:w="1558"/>
-        <w:gridCol w:w="1802"/>
+        <w:gridCol w:w="1872"/>
+        <w:gridCol w:w="993"/>
+        <w:gridCol w:w="165"/>
+        <w:gridCol w:w="1640"/>
+        <w:gridCol w:w="1042"/>
+        <w:gridCol w:w="1713"/>
+        <w:gridCol w:w="1049"/>
+        <w:gridCol w:w="1102"/>
       </w:tblGrid>
       <w:tr>
+        <w:trPr>
+          <w:gridAfter w:val="6"/>
+          <w:wAfter w:w="6319" w:type="dxa"/>
+        </w:trPr>
         <w:tc>
           <w:tcPr>
-            <w:tcW w:w="9576" w:type="dxa"/>
-            <w:gridSpan w:val="5"/>
+            <w:tcW w:w="2044" w:type="dxa"/>
             <w:tcBorders>
               <w:top w:val="nil"/>
               <w:left w:val="nil"/>
@@ -4124,44 +5165,33 @@
                 <w:b/>
               </w:rPr>
             </w:pPr>
-            <w:r>
+          </w:p>
+        </w:tc>
+        <w:tc>
+          <w:tcPr>
+            <w:tcW w:w="1088" w:type="dxa"/>
+            <w:tcBorders>
+              <w:top w:val="nil"/>
+              <w:left w:val="nil"/>
+              <w:bottom w:val="single" w:sz="4" w:space="0" w:color="auto"/>
+              <w:right w:val="nil"/>
+            </w:tcBorders>
+          </w:tcPr>
+          <w:p>
+            <w:pPr>
+              <w:jc w:val="center"/>
               <w:rPr>
                 <w:b/>
               </w:rPr>
-              <w:t xml:space="preserve">Table </w:t>
-            </w:r>
-            <w:r>
-              <w:rPr>
-                <w:b/>
-                <w:color w:val="FF0000"/>
-              </w:rPr>
-              <w:t>X</w:t>
-            </w:r>
-            <w:r>
-              <w:rPr>
-                <w:b/>
-              </w:rPr>
-              <w:t xml:space="preserve">  </w:t>
-            </w:r>
-            <w:r>
-              <w:rPr>
-                <w:b/>
-              </w:rPr>
-              <w:t xml:space="preserve"> </w:t>
-            </w:r>
-            <w:r>
-              <w:rPr>
-                <w:b/>
-              </w:rPr>
-              <w:t>Parts Costs</w:t>
-            </w:r>
+            </w:pPr>
           </w:p>
         </w:tc>
       </w:tr>
       <w:tr>
         <w:tc>
           <w:tcPr>
-            <w:tcW w:w="2151" w:type="dxa"/>
+            <w:tcW w:w="3310" w:type="dxa"/>
+            <w:gridSpan w:val="3"/>
             <w:tcBorders>
               <w:top w:val="single" w:sz="4" w:space="0" w:color="auto"/>
             </w:tcBorders>
@@ -4183,7 +5213,7 @@
         </w:tc>
         <w:tc>
           <w:tcPr>
-            <w:tcW w:w="2507" w:type="dxa"/>
+            <w:tcW w:w="1088" w:type="dxa"/>
             <w:tcBorders>
               <w:top w:val="single" w:sz="4" w:space="0" w:color="auto"/>
             </w:tcBorders>
@@ -4199,13 +5229,13 @@
               <w:rPr>
                 <w:b/>
               </w:rPr>
-              <w:t>Manufacturer</w:t>
+              <w:t>Number</w:t>
             </w:r>
           </w:p>
         </w:tc>
         <w:tc>
           <w:tcPr>
-            <w:tcW w:w="1558" w:type="dxa"/>
+            <w:tcW w:w="1088" w:type="dxa"/>
             <w:tcBorders>
               <w:top w:val="single" w:sz="4" w:space="0" w:color="auto"/>
             </w:tcBorders>
@@ -4221,13 +5251,13 @@
               <w:rPr>
                 <w:b/>
               </w:rPr>
-              <w:t>Retail Cost ($)</w:t>
+              <w:t>Count</w:t>
             </w:r>
           </w:p>
         </w:tc>
         <w:tc>
           <w:tcPr>
-            <w:tcW w:w="1558" w:type="dxa"/>
+            <w:tcW w:w="1751" w:type="dxa"/>
             <w:tcBorders>
               <w:top w:val="single" w:sz="4" w:space="0" w:color="auto"/>
             </w:tcBorders>
@@ -4243,13 +5273,13 @@
               <w:rPr>
                 <w:b/>
               </w:rPr>
-              <w:t>Bulk Purchase Cost ($)</w:t>
+              <w:t>Manufacturer</w:t>
             </w:r>
           </w:p>
         </w:tc>
         <w:tc>
           <w:tcPr>
-            <w:tcW w:w="1802" w:type="dxa"/>
+            <w:tcW w:w="1067" w:type="dxa"/>
             <w:tcBorders>
               <w:top w:val="single" w:sz="4" w:space="0" w:color="auto"/>
             </w:tcBorders>
@@ -4265,7 +5295,29 @@
               <w:rPr>
                 <w:b/>
               </w:rPr>
-              <w:t xml:space="preserve">Actual </w:t>
+              <w:t>Unit Cost ($)</w:t>
+            </w:r>
+          </w:p>
+        </w:tc>
+        <w:tc>
+          <w:tcPr>
+            <w:tcW w:w="1147" w:type="dxa"/>
+            <w:tcBorders>
+              <w:top w:val="single" w:sz="4" w:space="0" w:color="auto"/>
+            </w:tcBorders>
+          </w:tcPr>
+          <w:p>
+            <w:pPr>
+              <w:jc w:val="center"/>
+              <w:rPr>
+                <w:b/>
+              </w:rPr>
+            </w:pPr>
+            <w:r>
+              <w:rPr>
+                <w:b/>
+              </w:rPr>
+              <w:t xml:space="preserve">Total </w:t>
             </w:r>
             <w:r>
               <w:rPr>
@@ -4285,69 +5337,111 @@
       <w:tr>
         <w:tc>
           <w:tcPr>
-            <w:tcW w:w="2151" w:type="dxa"/>
+            <w:tcW w:w="3310" w:type="dxa"/>
+            <w:gridSpan w:val="3"/>
           </w:tcPr>
           <w:p>
             <w:pPr>
               <w:jc w:val="center"/>
             </w:pPr>
+            <w:r>
+              <w:t xml:space="preserve">Pirate Hat </w:t>
+            </w:r>
           </w:p>
         </w:tc>
         <w:tc>
           <w:tcPr>
-            <w:tcW w:w="2507" w:type="dxa"/>
+            <w:tcW w:w="1088" w:type="dxa"/>
           </w:tcPr>
           <w:p>
             <w:pPr>
               <w:jc w:val="center"/>
             </w:pPr>
+            <w:r>
+              <w:rPr>
+                <w:rFonts w:ascii="Helvetica" w:hAnsi="Helvetica" w:cs="Helvetica"/>
+                <w:color w:val="000000"/>
+                <w:sz w:val="21"/>
+                <w:szCs w:val="21"/>
+              </w:rPr>
+              <w:t>482444</w:t>
+            </w:r>
           </w:p>
         </w:tc>
         <w:tc>
           <w:tcPr>
-            <w:tcW w:w="1558" w:type="dxa"/>
+            <w:tcW w:w="1088" w:type="dxa"/>
           </w:tcPr>
           <w:p>
             <w:pPr>
-              <w:jc w:val="right"/>
-            </w:pPr>
+              <w:jc w:val="center"/>
+            </w:pPr>
+            <w:r>
+              <w:t>2</w:t>
+            </w:r>
           </w:p>
         </w:tc>
         <w:tc>
           <w:tcPr>
-            <w:tcW w:w="1558" w:type="dxa"/>
+            <w:tcW w:w="1751" w:type="dxa"/>
           </w:tcPr>
           <w:p>
             <w:pPr>
-              <w:jc w:val="right"/>
-            </w:pPr>
+              <w:jc w:val="center"/>
+            </w:pPr>
+            <w:r>
+              <w:t>Party City</w:t>
+            </w:r>
           </w:p>
         </w:tc>
         <w:tc>
           <w:tcPr>
-            <w:tcW w:w="1802" w:type="dxa"/>
+            <w:tcW w:w="1067" w:type="dxa"/>
           </w:tcPr>
           <w:p>
             <w:pPr>
               <w:jc w:val="right"/>
             </w:pPr>
+            <w:r>
+              <w:t>$25.00</w:t>
+            </w:r>
+          </w:p>
+        </w:tc>
+        <w:tc>
+          <w:tcPr>
+            <w:tcW w:w="1147" w:type="dxa"/>
+          </w:tcPr>
+          <w:p>
+            <w:pPr>
+              <w:tabs>
+                <w:tab w:val="left" w:pos="182"/>
+              </w:tabs>
+              <w:jc w:val="right"/>
+            </w:pPr>
+            <w:r>
+              <w:t>$50.00</w:t>
+            </w:r>
           </w:p>
         </w:tc>
       </w:tr>
       <w:tr>
         <w:tc>
           <w:tcPr>
-            <w:tcW w:w="2151" w:type="dxa"/>
+            <w:tcW w:w="3310" w:type="dxa"/>
+            <w:gridSpan w:val="3"/>
           </w:tcPr>
           <w:p>
             <w:pPr>
               <w:jc w:val="center"/>
             </w:pPr>
+            <w:r>
+              <w:t>Arduino Mega 2560 V2</w:t>
+            </w:r>
           </w:p>
         </w:tc>
         <w:tc>
           <w:tcPr>
-            <w:tcW w:w="2507" w:type="dxa"/>
+            <w:tcW w:w="1088" w:type="dxa"/>
           </w:tcPr>
           <w:p>
             <w:pPr>
@@ -4357,97 +5451,1489 @@
         </w:tc>
         <w:tc>
           <w:tcPr>
-            <w:tcW w:w="1558" w:type="dxa"/>
+            <w:tcW w:w="1088" w:type="dxa"/>
           </w:tcPr>
           <w:p>
             <w:pPr>
-              <w:jc w:val="right"/>
-            </w:pPr>
+              <w:jc w:val="center"/>
+            </w:pPr>
+            <w:r>
+              <w:t>1</w:t>
+            </w:r>
           </w:p>
         </w:tc>
         <w:tc>
           <w:tcPr>
-            <w:tcW w:w="1558" w:type="dxa"/>
+            <w:tcW w:w="1751" w:type="dxa"/>
           </w:tcPr>
           <w:p>
             <w:pPr>
-              <w:jc w:val="right"/>
-            </w:pPr>
+              <w:jc w:val="center"/>
+            </w:pPr>
+            <w:r>
+              <w:t>Arduino</w:t>
+            </w:r>
           </w:p>
         </w:tc>
         <w:tc>
           <w:tcPr>
-            <w:tcW w:w="1802" w:type="dxa"/>
+            <w:tcW w:w="1067" w:type="dxa"/>
           </w:tcPr>
           <w:p>
             <w:pPr>
               <w:jc w:val="right"/>
             </w:pPr>
+            <w:r>
+              <w:t>$22.88</w:t>
+            </w:r>
+          </w:p>
+        </w:tc>
+        <w:tc>
+          <w:tcPr>
+            <w:tcW w:w="1147" w:type="dxa"/>
+          </w:tcPr>
+          <w:p>
+            <w:pPr>
+              <w:tabs>
+                <w:tab w:val="left" w:pos="182"/>
+              </w:tabs>
+              <w:jc w:val="right"/>
+            </w:pPr>
+            <w:r>
+              <w:t>$0.00</w:t>
+            </w:r>
           </w:p>
         </w:tc>
       </w:tr>
       <w:tr>
         <w:tc>
           <w:tcPr>
-            <w:tcW w:w="2151" w:type="dxa"/>
+            <w:tcW w:w="3310" w:type="dxa"/>
+            <w:gridSpan w:val="3"/>
           </w:tcPr>
           <w:p>
             <w:pPr>
               <w:jc w:val="center"/>
-              <w:rPr>
-                <w:b/>
-              </w:rPr>
-            </w:pPr>
-            <w:r>
-              <w:rPr>
-                <w:b/>
-              </w:rPr>
-              <w:t>Total</w:t>
+            </w:pPr>
+            <w:r>
+              <w:t>LidarliteV1</w:t>
             </w:r>
           </w:p>
         </w:tc>
         <w:tc>
           <w:tcPr>
-            <w:tcW w:w="2507" w:type="dxa"/>
+            <w:tcW w:w="1088" w:type="dxa"/>
           </w:tcPr>
           <w:p>
             <w:pPr>
               <w:jc w:val="center"/>
-              <w:rPr>
-                <w:b/>
-              </w:rPr>
-            </w:pPr>
+            </w:pPr>
+            <w:r>
+              <w:rPr>
+                <w:rFonts w:ascii="Roboto" w:hAnsi="Roboto"/>
+                <w:caps/>
+                <w:color w:val="000000"/>
+                <w:sz w:val="19"/>
+                <w:szCs w:val="19"/>
+              </w:rPr>
+              <w:t>010-01722-00</w:t>
+            </w:r>
           </w:p>
         </w:tc>
         <w:tc>
           <w:tcPr>
-            <w:tcW w:w="1558" w:type="dxa"/>
+            <w:tcW w:w="1088" w:type="dxa"/>
           </w:tcPr>
           <w:p>
             <w:pPr>
-              <w:jc w:val="right"/>
-              <w:rPr>
-                <w:b/>
-              </w:rPr>
-            </w:pPr>
+              <w:jc w:val="center"/>
+            </w:pPr>
+            <w:r>
+              <w:t>1</w:t>
+            </w:r>
           </w:p>
         </w:tc>
         <w:tc>
           <w:tcPr>
-            <w:tcW w:w="1558" w:type="dxa"/>
+            <w:tcW w:w="1751" w:type="dxa"/>
           </w:tcPr>
           <w:p>
             <w:pPr>
-              <w:jc w:val="right"/>
-              <w:rPr>
-                <w:b/>
-              </w:rPr>
-            </w:pPr>
+              <w:jc w:val="center"/>
+            </w:pPr>
+            <w:r>
+              <w:t>Garmin</w:t>
+            </w:r>
           </w:p>
         </w:tc>
         <w:tc>
           <w:tcPr>
-            <w:tcW w:w="1802" w:type="dxa"/>
+            <w:tcW w:w="1067" w:type="dxa"/>
+          </w:tcPr>
+          <w:p>
+            <w:pPr>
+              <w:jc w:val="right"/>
+            </w:pPr>
+            <w:r>
+              <w:t>$129.99</w:t>
+            </w:r>
+          </w:p>
+        </w:tc>
+        <w:tc>
+          <w:tcPr>
+            <w:tcW w:w="1147" w:type="dxa"/>
+          </w:tcPr>
+          <w:p>
+            <w:pPr>
+              <w:tabs>
+                <w:tab w:val="left" w:pos="182"/>
+              </w:tabs>
+              <w:jc w:val="right"/>
+            </w:pPr>
+            <w:r>
+              <w:t>$0.00</w:t>
+            </w:r>
+          </w:p>
+        </w:tc>
+      </w:tr>
+      <w:tr>
+        <w:tc>
+          <w:tcPr>
+            <w:tcW w:w="3310" w:type="dxa"/>
+            <w:gridSpan w:val="3"/>
+          </w:tcPr>
+          <w:p>
+            <w:pPr>
+              <w:jc w:val="center"/>
+            </w:pPr>
+            <w:r>
+              <w:t>Doppler Radar</w:t>
+            </w:r>
+          </w:p>
+        </w:tc>
+        <w:tc>
+          <w:tcPr>
+            <w:tcW w:w="1088" w:type="dxa"/>
+          </w:tcPr>
+          <w:p>
+            <w:pPr>
+              <w:jc w:val="center"/>
+              <w:rPr>
+                <w:rFonts w:ascii="Roboto" w:hAnsi="Roboto"/>
+                <w:caps/>
+                <w:color w:val="000000"/>
+                <w:sz w:val="19"/>
+                <w:szCs w:val="19"/>
+              </w:rPr>
+            </w:pPr>
+            <w:r>
+              <w:rPr>
+                <w:rFonts w:ascii="Roboto" w:hAnsi="Roboto"/>
+                <w:caps/>
+                <w:color w:val="000000"/>
+                <w:sz w:val="19"/>
+                <w:szCs w:val="19"/>
+              </w:rPr>
+              <w:t>CQRSENWB01</w:t>
+            </w:r>
+          </w:p>
+        </w:tc>
+        <w:tc>
+          <w:tcPr>
+            <w:tcW w:w="1088" w:type="dxa"/>
+          </w:tcPr>
+          <w:p>
+            <w:pPr>
+              <w:jc w:val="center"/>
+            </w:pPr>
+            <w:r>
+              <w:t>1</w:t>
+            </w:r>
+          </w:p>
+        </w:tc>
+        <w:tc>
+          <w:tcPr>
+            <w:tcW w:w="1751" w:type="dxa"/>
+          </w:tcPr>
+          <w:p>
+            <w:pPr>
+              <w:jc w:val="center"/>
+            </w:pPr>
+            <w:proofErr w:type="spellStart"/>
+            <w:r>
+              <w:t>CQRobot</w:t>
+            </w:r>
+            <w:proofErr w:type="spellEnd"/>
+          </w:p>
+        </w:tc>
+        <w:tc>
+          <w:tcPr>
+            <w:tcW w:w="1067" w:type="dxa"/>
+          </w:tcPr>
+          <w:p>
+            <w:pPr>
+              <w:jc w:val="right"/>
+            </w:pPr>
+            <w:r>
+              <w:t>$11.99</w:t>
+            </w:r>
+          </w:p>
+        </w:tc>
+        <w:tc>
+          <w:tcPr>
+            <w:tcW w:w="1147" w:type="dxa"/>
+          </w:tcPr>
+          <w:p>
+            <w:pPr>
+              <w:tabs>
+                <w:tab w:val="left" w:pos="182"/>
+              </w:tabs>
+              <w:jc w:val="right"/>
+            </w:pPr>
+            <w:r>
+              <w:t>$11.99</w:t>
+            </w:r>
+          </w:p>
+        </w:tc>
+      </w:tr>
+      <w:tr>
+        <w:tc>
+          <w:tcPr>
+            <w:tcW w:w="3310" w:type="dxa"/>
+            <w:gridSpan w:val="3"/>
+          </w:tcPr>
+          <w:p>
+            <w:pPr>
+              <w:jc w:val="center"/>
+            </w:pPr>
+            <w:r>
+              <w:rPr>
+                <w:rFonts w:ascii="Arial" w:hAnsi="Arial" w:cs="Arial"/>
+                <w:color w:val="0F1111"/>
+                <w:sz w:val="21"/>
+                <w:szCs w:val="21"/>
+                <w:shd w:val="clear" w:color="auto" w:fill="FFFFFF"/>
+              </w:rPr>
+              <w:t>Haptic Motors</w:t>
+            </w:r>
+            <w:r>
+              <w:rPr>
+                <w:rFonts w:ascii="Arial" w:hAnsi="Arial" w:cs="Arial"/>
+                <w:color w:val="0F1111"/>
+                <w:sz w:val="21"/>
+                <w:szCs w:val="21"/>
+                <w:shd w:val="clear" w:color="auto" w:fill="FFFFFF"/>
+              </w:rPr>
+              <w:t xml:space="preserve"> 20 PCS</w:t>
+            </w:r>
+          </w:p>
+        </w:tc>
+        <w:tc>
+          <w:tcPr>
+            <w:tcW w:w="1088" w:type="dxa"/>
+          </w:tcPr>
+          <w:p>
+            <w:pPr>
+              <w:jc w:val="center"/>
+              <w:rPr>
+                <w:rFonts w:ascii="Arial" w:hAnsi="Arial" w:cs="Arial"/>
+                <w:color w:val="0F1111"/>
+                <w:sz w:val="21"/>
+                <w:szCs w:val="21"/>
+                <w:shd w:val="clear" w:color="auto" w:fill="FFFFFF"/>
+              </w:rPr>
+            </w:pPr>
+            <w:r>
+              <w:rPr>
+                <w:rFonts w:ascii="Arial" w:hAnsi="Arial" w:cs="Arial"/>
+                <w:color w:val="0F1111"/>
+                <w:sz w:val="21"/>
+                <w:szCs w:val="21"/>
+                <w:shd w:val="clear" w:color="auto" w:fill="FFFFFF"/>
+              </w:rPr>
+              <w:t>B09XMXDN7M</w:t>
+            </w:r>
+          </w:p>
+        </w:tc>
+        <w:tc>
+          <w:tcPr>
+            <w:tcW w:w="1088" w:type="dxa"/>
+          </w:tcPr>
+          <w:p>
+            <w:pPr>
+              <w:jc w:val="center"/>
+              <w:rPr>
+                <w:rFonts w:ascii="Arial" w:hAnsi="Arial" w:cs="Arial"/>
+                <w:color w:val="0F1111"/>
+                <w:sz w:val="21"/>
+                <w:szCs w:val="21"/>
+                <w:shd w:val="clear" w:color="auto" w:fill="FFFFFF"/>
+              </w:rPr>
+            </w:pPr>
+            <w:r>
+              <w:rPr>
+                <w:rFonts w:ascii="Arial" w:hAnsi="Arial" w:cs="Arial"/>
+                <w:color w:val="0F1111"/>
+                <w:sz w:val="21"/>
+                <w:szCs w:val="21"/>
+                <w:shd w:val="clear" w:color="auto" w:fill="FFFFFF"/>
+              </w:rPr>
+              <w:t>1</w:t>
+            </w:r>
+          </w:p>
+        </w:tc>
+        <w:tc>
+          <w:tcPr>
+            <w:tcW w:w="1751" w:type="dxa"/>
+          </w:tcPr>
+          <w:p>
+            <w:pPr>
+              <w:jc w:val="center"/>
+            </w:pPr>
+            <w:r>
+              <w:rPr>
+                <w:rFonts w:ascii="Arial" w:hAnsi="Arial" w:cs="Arial"/>
+                <w:color w:val="0F1111"/>
+                <w:sz w:val="21"/>
+                <w:szCs w:val="21"/>
+                <w:shd w:val="clear" w:color="auto" w:fill="FFFFFF"/>
+              </w:rPr>
+              <w:t xml:space="preserve">Zard </w:t>
+            </w:r>
+            <w:proofErr w:type="spellStart"/>
+            <w:r>
+              <w:rPr>
+                <w:rFonts w:ascii="Arial" w:hAnsi="Arial" w:cs="Arial"/>
+                <w:color w:val="0F1111"/>
+                <w:sz w:val="21"/>
+                <w:szCs w:val="21"/>
+                <w:shd w:val="clear" w:color="auto" w:fill="FFFFFF"/>
+              </w:rPr>
+              <w:t>zoop</w:t>
+            </w:r>
+            <w:proofErr w:type="spellEnd"/>
+          </w:p>
+        </w:tc>
+        <w:tc>
+          <w:tcPr>
+            <w:tcW w:w="1067" w:type="dxa"/>
+          </w:tcPr>
+          <w:p>
+            <w:pPr>
+              <w:jc w:val="right"/>
+            </w:pPr>
+            <w:r>
+              <w:t>$11.99</w:t>
+            </w:r>
+          </w:p>
+        </w:tc>
+        <w:tc>
+          <w:tcPr>
+            <w:tcW w:w="1147" w:type="dxa"/>
+          </w:tcPr>
+          <w:p>
+            <w:pPr>
+              <w:jc w:val="right"/>
+            </w:pPr>
+            <w:r>
+              <w:t>$11.99</w:t>
+            </w:r>
+          </w:p>
+        </w:tc>
+      </w:tr>
+      <w:tr>
+        <w:tc>
+          <w:tcPr>
+            <w:tcW w:w="3310" w:type="dxa"/>
+            <w:gridSpan w:val="3"/>
+          </w:tcPr>
+          <w:p>
+            <w:pPr>
+              <w:jc w:val="center"/>
+              <w:rPr>
+                <w:rFonts w:ascii="Arial" w:hAnsi="Arial" w:cs="Arial"/>
+                <w:color w:val="0F1111"/>
+                <w:sz w:val="21"/>
+                <w:szCs w:val="21"/>
+                <w:shd w:val="clear" w:color="auto" w:fill="FFFFFF"/>
+              </w:rPr>
+            </w:pPr>
+            <w:r>
+              <w:rPr>
+                <w:rFonts w:ascii="Arial" w:hAnsi="Arial" w:cs="Arial"/>
+                <w:color w:val="0F1111"/>
+                <w:sz w:val="21"/>
+                <w:szCs w:val="21"/>
+                <w:highlight w:val="yellow"/>
+                <w:shd w:val="clear" w:color="auto" w:fill="FFFFFF"/>
+              </w:rPr>
+              <w:t>Transistors</w:t>
+            </w:r>
+          </w:p>
+        </w:tc>
+        <w:tc>
+          <w:tcPr>
+            <w:tcW w:w="1088" w:type="dxa"/>
+          </w:tcPr>
+          <w:p>
+            <w:pPr>
+              <w:jc w:val="center"/>
+              <w:rPr>
+                <w:rFonts w:ascii="Arial" w:hAnsi="Arial" w:cs="Arial"/>
+                <w:color w:val="0F1111"/>
+                <w:sz w:val="21"/>
+                <w:szCs w:val="21"/>
+                <w:shd w:val="clear" w:color="auto" w:fill="FFFFFF"/>
+              </w:rPr>
+            </w:pPr>
+          </w:p>
+        </w:tc>
+        <w:tc>
+          <w:tcPr>
+            <w:tcW w:w="1088" w:type="dxa"/>
+          </w:tcPr>
+          <w:p>
+            <w:pPr>
+              <w:jc w:val="center"/>
+              <w:rPr>
+                <w:rFonts w:ascii="Arial" w:hAnsi="Arial" w:cs="Arial"/>
+                <w:color w:val="0F1111"/>
+                <w:sz w:val="21"/>
+                <w:szCs w:val="21"/>
+                <w:shd w:val="clear" w:color="auto" w:fill="FFFFFF"/>
+              </w:rPr>
+            </w:pPr>
+            <w:r>
+              <w:rPr>
+                <w:rFonts w:ascii="Arial" w:hAnsi="Arial" w:cs="Arial"/>
+                <w:color w:val="0F1111"/>
+                <w:sz w:val="21"/>
+                <w:szCs w:val="21"/>
+                <w:shd w:val="clear" w:color="auto" w:fill="FFFFFF"/>
+              </w:rPr>
+              <w:t>12</w:t>
+            </w:r>
+          </w:p>
+        </w:tc>
+        <w:tc>
+          <w:tcPr>
+            <w:tcW w:w="1751" w:type="dxa"/>
+          </w:tcPr>
+          <w:p>
+            <w:pPr>
+              <w:jc w:val="center"/>
+              <w:rPr>
+                <w:rFonts w:ascii="Arial" w:hAnsi="Arial" w:cs="Arial"/>
+                <w:color w:val="0F1111"/>
+                <w:sz w:val="21"/>
+                <w:szCs w:val="21"/>
+                <w:shd w:val="clear" w:color="auto" w:fill="FFFFFF"/>
+              </w:rPr>
+            </w:pPr>
+          </w:p>
+        </w:tc>
+        <w:tc>
+          <w:tcPr>
+            <w:tcW w:w="1067" w:type="dxa"/>
+          </w:tcPr>
+          <w:p>
+            <w:pPr>
+              <w:jc w:val="right"/>
+            </w:pPr>
+          </w:p>
+        </w:tc>
+        <w:tc>
+          <w:tcPr>
+            <w:tcW w:w="1147" w:type="dxa"/>
+          </w:tcPr>
+          <w:p>
+            <w:pPr>
+              <w:jc w:val="right"/>
+            </w:pPr>
+          </w:p>
+        </w:tc>
+      </w:tr>
+      <w:tr>
+        <w:tc>
+          <w:tcPr>
+            <w:tcW w:w="3310" w:type="dxa"/>
+            <w:gridSpan w:val="3"/>
+          </w:tcPr>
+          <w:p>
+            <w:pPr>
+              <w:jc w:val="center"/>
+              <w:rPr>
+                <w:rFonts w:ascii="Arial" w:hAnsi="Arial" w:cs="Arial"/>
+                <w:color w:val="0F1111"/>
+                <w:sz w:val="21"/>
+                <w:szCs w:val="21"/>
+                <w:shd w:val="clear" w:color="auto" w:fill="FFFFFF"/>
+              </w:rPr>
+            </w:pPr>
+            <w:r>
+              <w:rPr>
+                <w:rFonts w:ascii="Arial" w:hAnsi="Arial" w:cs="Arial"/>
+                <w:color w:val="0F1111"/>
+                <w:sz w:val="21"/>
+                <w:szCs w:val="21"/>
+                <w:shd w:val="clear" w:color="auto" w:fill="FFFFFF"/>
+              </w:rPr>
+              <w:t>Hall Effect</w:t>
+            </w:r>
+          </w:p>
+        </w:tc>
+        <w:tc>
+          <w:tcPr>
+            <w:tcW w:w="1088" w:type="dxa"/>
+          </w:tcPr>
+          <w:p>
+            <w:pPr>
+              <w:jc w:val="center"/>
+              <w:rPr>
+                <w:rFonts w:ascii="Arial" w:hAnsi="Arial" w:cs="Arial"/>
+                <w:color w:val="0F1111"/>
+                <w:sz w:val="21"/>
+                <w:szCs w:val="21"/>
+                <w:shd w:val="clear" w:color="auto" w:fill="FFFFFF"/>
+              </w:rPr>
+            </w:pPr>
+            <w:r>
+              <w:rPr>
+                <w:rFonts w:ascii="Arial" w:hAnsi="Arial" w:cs="Arial"/>
+                <w:color w:val="0F1111"/>
+                <w:sz w:val="21"/>
+                <w:szCs w:val="21"/>
+                <w:shd w:val="clear" w:color="auto" w:fill="FFFFFF"/>
+              </w:rPr>
+              <w:t>A3144</w:t>
+            </w:r>
+          </w:p>
+        </w:tc>
+        <w:tc>
+          <w:tcPr>
+            <w:tcW w:w="1088" w:type="dxa"/>
+          </w:tcPr>
+          <w:p>
+            <w:pPr>
+              <w:jc w:val="center"/>
+              <w:rPr>
+                <w:rFonts w:ascii="Arial" w:hAnsi="Arial" w:cs="Arial"/>
+                <w:color w:val="0F1111"/>
+                <w:sz w:val="21"/>
+                <w:szCs w:val="21"/>
+                <w:shd w:val="clear" w:color="auto" w:fill="FFFFFF"/>
+              </w:rPr>
+            </w:pPr>
+            <w:r>
+              <w:rPr>
+                <w:rFonts w:ascii="Arial" w:hAnsi="Arial" w:cs="Arial"/>
+                <w:color w:val="0F1111"/>
+                <w:sz w:val="21"/>
+                <w:szCs w:val="21"/>
+                <w:shd w:val="clear" w:color="auto" w:fill="FFFFFF"/>
+              </w:rPr>
+              <w:t>1</w:t>
+            </w:r>
+          </w:p>
+        </w:tc>
+        <w:tc>
+          <w:tcPr>
+            <w:tcW w:w="1751" w:type="dxa"/>
+          </w:tcPr>
+          <w:p>
+            <w:pPr>
+              <w:jc w:val="center"/>
+              <w:rPr>
+                <w:rFonts w:ascii="Arial" w:hAnsi="Arial" w:cs="Arial"/>
+                <w:color w:val="0F1111"/>
+                <w:sz w:val="21"/>
+                <w:szCs w:val="21"/>
+                <w:shd w:val="clear" w:color="auto" w:fill="FFFFFF"/>
+              </w:rPr>
+            </w:pPr>
+            <w:proofErr w:type="spellStart"/>
+            <w:r>
+              <w:rPr>
+                <w:rFonts w:ascii="Arial" w:hAnsi="Arial" w:cs="Arial"/>
+                <w:color w:val="0F1111"/>
+                <w:sz w:val="21"/>
+                <w:szCs w:val="21"/>
+                <w:shd w:val="clear" w:color="auto" w:fill="FFFFFF"/>
+              </w:rPr>
+              <w:t>Eplzon</w:t>
+            </w:r>
+            <w:proofErr w:type="spellEnd"/>
+          </w:p>
+        </w:tc>
+        <w:tc>
+          <w:tcPr>
+            <w:tcW w:w="1067" w:type="dxa"/>
+          </w:tcPr>
+          <w:p>
+            <w:pPr>
+              <w:jc w:val="right"/>
+            </w:pPr>
+            <w:r>
+              <w:t>$0.35</w:t>
+            </w:r>
+          </w:p>
+        </w:tc>
+        <w:tc>
+          <w:tcPr>
+            <w:tcW w:w="1147" w:type="dxa"/>
+          </w:tcPr>
+          <w:p>
+            <w:pPr>
+              <w:jc w:val="right"/>
+            </w:pPr>
+            <w:r>
+              <w:t>$0.35</w:t>
+            </w:r>
+          </w:p>
+        </w:tc>
+      </w:tr>
+      <w:tr>
+        <w:tc>
+          <w:tcPr>
+            <w:tcW w:w="3310" w:type="dxa"/>
+            <w:gridSpan w:val="3"/>
+          </w:tcPr>
+          <w:p>
+            <w:pPr>
+              <w:jc w:val="center"/>
+              <w:rPr>
+                <w:rFonts w:ascii="Arial" w:hAnsi="Arial" w:cs="Arial"/>
+                <w:color w:val="0F1111"/>
+                <w:sz w:val="21"/>
+                <w:szCs w:val="21"/>
+                <w:highlight w:val="yellow"/>
+                <w:shd w:val="clear" w:color="auto" w:fill="FFFFFF"/>
+              </w:rPr>
+            </w:pPr>
+            <w:r>
+              <w:rPr>
+                <w:rFonts w:ascii="Arial" w:hAnsi="Arial" w:cs="Arial"/>
+                <w:color w:val="0F1111"/>
+                <w:sz w:val="21"/>
+                <w:szCs w:val="21"/>
+                <w:highlight w:val="yellow"/>
+                <w:shd w:val="clear" w:color="auto" w:fill="FFFFFF"/>
+              </w:rPr>
+              <w:t>330 Ohm Resistor</w:t>
+            </w:r>
+          </w:p>
+        </w:tc>
+        <w:tc>
+          <w:tcPr>
+            <w:tcW w:w="1088" w:type="dxa"/>
+          </w:tcPr>
+          <w:p>
+            <w:pPr>
+              <w:jc w:val="center"/>
+              <w:rPr>
+                <w:rFonts w:ascii="Arial" w:hAnsi="Arial" w:cs="Arial"/>
+                <w:color w:val="0F1111"/>
+                <w:sz w:val="21"/>
+                <w:szCs w:val="21"/>
+                <w:shd w:val="clear" w:color="auto" w:fill="FFFFFF"/>
+              </w:rPr>
+            </w:pPr>
+          </w:p>
+        </w:tc>
+        <w:tc>
+          <w:tcPr>
+            <w:tcW w:w="1088" w:type="dxa"/>
+          </w:tcPr>
+          <w:p>
+            <w:pPr>
+              <w:jc w:val="center"/>
+              <w:rPr>
+                <w:rFonts w:ascii="Arial" w:hAnsi="Arial" w:cs="Arial"/>
+                <w:color w:val="0F1111"/>
+                <w:sz w:val="21"/>
+                <w:szCs w:val="21"/>
+                <w:shd w:val="clear" w:color="auto" w:fill="FFFFFF"/>
+              </w:rPr>
+            </w:pPr>
+            <w:r>
+              <w:rPr>
+                <w:rFonts w:ascii="Arial" w:hAnsi="Arial" w:cs="Arial"/>
+                <w:color w:val="0F1111"/>
+                <w:sz w:val="21"/>
+                <w:szCs w:val="21"/>
+                <w:shd w:val="clear" w:color="auto" w:fill="FFFFFF"/>
+              </w:rPr>
+              <w:t>1</w:t>
+            </w:r>
+          </w:p>
+        </w:tc>
+        <w:tc>
+          <w:tcPr>
+            <w:tcW w:w="1751" w:type="dxa"/>
+          </w:tcPr>
+          <w:p>
+            <w:pPr>
+              <w:jc w:val="center"/>
+              <w:rPr>
+                <w:rFonts w:ascii="Arial" w:hAnsi="Arial" w:cs="Arial"/>
+                <w:color w:val="0F1111"/>
+                <w:sz w:val="21"/>
+                <w:szCs w:val="21"/>
+                <w:shd w:val="clear" w:color="auto" w:fill="FFFFFF"/>
+              </w:rPr>
+            </w:pPr>
+          </w:p>
+        </w:tc>
+        <w:tc>
+          <w:tcPr>
+            <w:tcW w:w="1067" w:type="dxa"/>
+          </w:tcPr>
+          <w:p>
+            <w:pPr>
+              <w:jc w:val="right"/>
+            </w:pPr>
+          </w:p>
+        </w:tc>
+        <w:tc>
+          <w:tcPr>
+            <w:tcW w:w="1147" w:type="dxa"/>
+          </w:tcPr>
+          <w:p>
+            <w:pPr>
+              <w:jc w:val="right"/>
+            </w:pPr>
+          </w:p>
+        </w:tc>
+      </w:tr>
+      <w:tr>
+        <w:tc>
+          <w:tcPr>
+            <w:tcW w:w="3310" w:type="dxa"/>
+            <w:gridSpan w:val="3"/>
+          </w:tcPr>
+          <w:p>
+            <w:pPr>
+              <w:jc w:val="center"/>
+              <w:rPr>
+                <w:rFonts w:ascii="Arial" w:hAnsi="Arial" w:cs="Arial"/>
+                <w:color w:val="0F1111"/>
+                <w:sz w:val="21"/>
+                <w:szCs w:val="21"/>
+                <w:shd w:val="clear" w:color="auto" w:fill="FFFFFF"/>
+              </w:rPr>
+            </w:pPr>
+            <w:r>
+              <w:rPr>
+                <w:rFonts w:ascii="Arial" w:hAnsi="Arial" w:cs="Arial"/>
+                <w:color w:val="0F1111"/>
+                <w:sz w:val="21"/>
+                <w:szCs w:val="21"/>
+                <w:shd w:val="clear" w:color="auto" w:fill="FFFFFF"/>
+              </w:rPr>
+              <w:t xml:space="preserve">Slip Ring </w:t>
+            </w:r>
+          </w:p>
+        </w:tc>
+        <w:tc>
+          <w:tcPr>
+            <w:tcW w:w="1088" w:type="dxa"/>
+          </w:tcPr>
+          <w:p>
+            <w:pPr>
+              <w:jc w:val="center"/>
+              <w:rPr>
+                <w:rFonts w:ascii="Arial" w:hAnsi="Arial" w:cs="Arial"/>
+                <w:color w:val="0F1111"/>
+                <w:sz w:val="21"/>
+                <w:szCs w:val="21"/>
+                <w:shd w:val="clear" w:color="auto" w:fill="FFFFFF"/>
+              </w:rPr>
+            </w:pPr>
+            <w:r>
+              <w:rPr>
+                <w:rFonts w:ascii="Arial" w:hAnsi="Arial" w:cs="Arial"/>
+                <w:color w:val="0F1111"/>
+                <w:sz w:val="21"/>
+                <w:szCs w:val="21"/>
+                <w:shd w:val="clear" w:color="auto" w:fill="FFFFFF"/>
+              </w:rPr>
+              <w:t>CP164</w:t>
+            </w:r>
+          </w:p>
+        </w:tc>
+        <w:tc>
+          <w:tcPr>
+            <w:tcW w:w="1088" w:type="dxa"/>
+          </w:tcPr>
+          <w:p>
+            <w:pPr>
+              <w:jc w:val="center"/>
+              <w:rPr>
+                <w:rFonts w:ascii="Arial" w:hAnsi="Arial" w:cs="Arial"/>
+                <w:color w:val="0F1111"/>
+                <w:sz w:val="21"/>
+                <w:szCs w:val="21"/>
+                <w:shd w:val="clear" w:color="auto" w:fill="FFFFFF"/>
+              </w:rPr>
+            </w:pPr>
+            <w:r>
+              <w:rPr>
+                <w:rFonts w:ascii="Arial" w:hAnsi="Arial" w:cs="Arial"/>
+                <w:color w:val="0F1111"/>
+                <w:sz w:val="21"/>
+                <w:szCs w:val="21"/>
+                <w:shd w:val="clear" w:color="auto" w:fill="FFFFFF"/>
+              </w:rPr>
+              <w:t>1</w:t>
+            </w:r>
+          </w:p>
+        </w:tc>
+        <w:tc>
+          <w:tcPr>
+            <w:tcW w:w="1751" w:type="dxa"/>
+          </w:tcPr>
+          <w:p>
+            <w:pPr>
+              <w:jc w:val="center"/>
+              <w:rPr>
+                <w:rFonts w:ascii="Arial" w:hAnsi="Arial" w:cs="Arial"/>
+                <w:color w:val="0F1111"/>
+                <w:sz w:val="21"/>
+                <w:szCs w:val="21"/>
+                <w:shd w:val="clear" w:color="auto" w:fill="FFFFFF"/>
+              </w:rPr>
+            </w:pPr>
+            <w:proofErr w:type="spellStart"/>
+            <w:r>
+              <w:rPr>
+                <w:rFonts w:ascii="Arial" w:hAnsi="Arial" w:cs="Arial"/>
+                <w:color w:val="0F1111"/>
+                <w:sz w:val="21"/>
+                <w:szCs w:val="21"/>
+                <w:shd w:val="clear" w:color="auto" w:fill="FFFFFF"/>
+              </w:rPr>
+              <w:t>Comidox</w:t>
+            </w:r>
+            <w:proofErr w:type="spellEnd"/>
+          </w:p>
+        </w:tc>
+        <w:tc>
+          <w:tcPr>
+            <w:tcW w:w="1067" w:type="dxa"/>
+          </w:tcPr>
+          <w:p>
+            <w:pPr>
+              <w:jc w:val="right"/>
+            </w:pPr>
+            <w:r>
+              <w:t>$9.59</w:t>
+            </w:r>
+          </w:p>
+        </w:tc>
+        <w:tc>
+          <w:tcPr>
+            <w:tcW w:w="1147" w:type="dxa"/>
+          </w:tcPr>
+          <w:p>
+            <w:pPr>
+              <w:jc w:val="right"/>
+            </w:pPr>
+            <w:r>
+              <w:t>$9.59</w:t>
+            </w:r>
+          </w:p>
+        </w:tc>
+      </w:tr>
+      <w:tr>
+        <w:tc>
+          <w:tcPr>
+            <w:tcW w:w="3310" w:type="dxa"/>
+            <w:gridSpan w:val="3"/>
+          </w:tcPr>
+          <w:p>
+            <w:pPr>
+              <w:jc w:val="center"/>
+              <w:rPr>
+                <w:rFonts w:ascii="Arial" w:hAnsi="Arial" w:cs="Arial"/>
+                <w:color w:val="0F1111"/>
+                <w:sz w:val="21"/>
+                <w:szCs w:val="21"/>
+                <w:shd w:val="clear" w:color="auto" w:fill="FFFFFF"/>
+              </w:rPr>
+            </w:pPr>
+            <w:r>
+              <w:rPr>
+                <w:rFonts w:ascii="Arial" w:hAnsi="Arial" w:cs="Arial"/>
+                <w:color w:val="0F1111"/>
+                <w:sz w:val="21"/>
+                <w:szCs w:val="21"/>
+                <w:shd w:val="clear" w:color="auto" w:fill="FFFFFF"/>
+              </w:rPr>
+              <w:t>Stepper Motor</w:t>
+            </w:r>
+          </w:p>
+        </w:tc>
+        <w:tc>
+          <w:tcPr>
+            <w:tcW w:w="1088" w:type="dxa"/>
+          </w:tcPr>
+          <w:p>
+            <w:pPr>
+              <w:jc w:val="center"/>
+              <w:rPr>
+                <w:rFonts w:ascii="Arial" w:hAnsi="Arial" w:cs="Arial"/>
+                <w:color w:val="0F1111"/>
+                <w:sz w:val="21"/>
+                <w:szCs w:val="21"/>
+                <w:shd w:val="clear" w:color="auto" w:fill="FFFFFF"/>
+              </w:rPr>
+            </w:pPr>
+            <w:r>
+              <w:rPr>
+                <w:rFonts w:ascii="Arial" w:hAnsi="Arial" w:cs="Arial"/>
+                <w:color w:val="0F1111"/>
+                <w:sz w:val="21"/>
+                <w:szCs w:val="21"/>
+                <w:shd w:val="clear" w:color="auto" w:fill="FFFFFF"/>
+              </w:rPr>
+              <w:t>28BYJ-48</w:t>
+            </w:r>
+          </w:p>
+        </w:tc>
+        <w:tc>
+          <w:tcPr>
+            <w:tcW w:w="1088" w:type="dxa"/>
+          </w:tcPr>
+          <w:p>
+            <w:pPr>
+              <w:jc w:val="center"/>
+              <w:rPr>
+                <w:rFonts w:ascii="Arial" w:hAnsi="Arial" w:cs="Arial"/>
+                <w:color w:val="0F1111"/>
+                <w:sz w:val="21"/>
+                <w:szCs w:val="21"/>
+                <w:shd w:val="clear" w:color="auto" w:fill="FFFFFF"/>
+              </w:rPr>
+            </w:pPr>
+            <w:r>
+              <w:rPr>
+                <w:rFonts w:ascii="Arial" w:hAnsi="Arial" w:cs="Arial"/>
+                <w:color w:val="0F1111"/>
+                <w:sz w:val="21"/>
+                <w:szCs w:val="21"/>
+                <w:shd w:val="clear" w:color="auto" w:fill="FFFFFF"/>
+              </w:rPr>
+              <w:t>1</w:t>
+            </w:r>
+          </w:p>
+        </w:tc>
+        <w:tc>
+          <w:tcPr>
+            <w:tcW w:w="1751" w:type="dxa"/>
+          </w:tcPr>
+          <w:p>
+            <w:pPr>
+              <w:jc w:val="center"/>
+              <w:rPr>
+                <w:rFonts w:ascii="Arial" w:hAnsi="Arial" w:cs="Arial"/>
+                <w:color w:val="0F1111"/>
+                <w:sz w:val="21"/>
+                <w:szCs w:val="21"/>
+                <w:shd w:val="clear" w:color="auto" w:fill="FFFFFF"/>
+              </w:rPr>
+            </w:pPr>
+            <w:proofErr w:type="spellStart"/>
+            <w:r>
+              <w:rPr>
+                <w:rFonts w:ascii="Arial" w:hAnsi="Arial" w:cs="Arial"/>
+                <w:color w:val="0F1111"/>
+                <w:sz w:val="21"/>
+                <w:szCs w:val="21"/>
+                <w:shd w:val="clear" w:color="auto" w:fill="FFFFFF"/>
+              </w:rPr>
+              <w:t>DIYables</w:t>
+            </w:r>
+            <w:proofErr w:type="spellEnd"/>
+          </w:p>
+        </w:tc>
+        <w:tc>
+          <w:tcPr>
+            <w:tcW w:w="1067" w:type="dxa"/>
+          </w:tcPr>
+          <w:p>
+            <w:pPr>
+              <w:jc w:val="right"/>
+            </w:pPr>
+            <w:r>
+              <w:t>$4.99</w:t>
+            </w:r>
+          </w:p>
+        </w:tc>
+        <w:tc>
+          <w:tcPr>
+            <w:tcW w:w="1147" w:type="dxa"/>
+          </w:tcPr>
+          <w:p>
+            <w:pPr>
+              <w:jc w:val="right"/>
+            </w:pPr>
+            <w:r>
+              <w:t>$0.00</w:t>
+            </w:r>
+          </w:p>
+        </w:tc>
+      </w:tr>
+      <w:tr>
+        <w:tc>
+          <w:tcPr>
+            <w:tcW w:w="3310" w:type="dxa"/>
+            <w:gridSpan w:val="3"/>
+          </w:tcPr>
+          <w:p>
+            <w:pPr>
+              <w:jc w:val="center"/>
+              <w:rPr>
+                <w:rFonts w:ascii="Arial" w:hAnsi="Arial" w:cs="Arial"/>
+                <w:color w:val="0F1111"/>
+                <w:sz w:val="21"/>
+                <w:szCs w:val="21"/>
+                <w:shd w:val="clear" w:color="auto" w:fill="FFFFFF"/>
+              </w:rPr>
+            </w:pPr>
+            <w:r>
+              <w:rPr>
+                <w:rFonts w:ascii="Arial" w:hAnsi="Arial" w:cs="Arial"/>
+                <w:color w:val="0F1111"/>
+                <w:sz w:val="21"/>
+                <w:szCs w:val="21"/>
+                <w:shd w:val="clear" w:color="auto" w:fill="FFFFFF"/>
+              </w:rPr>
+              <w:t>Skateboard Bearing</w:t>
+            </w:r>
+          </w:p>
+        </w:tc>
+        <w:tc>
+          <w:tcPr>
+            <w:tcW w:w="1088" w:type="dxa"/>
+          </w:tcPr>
+          <w:p>
+            <w:pPr>
+              <w:jc w:val="center"/>
+              <w:rPr>
+                <w:rFonts w:ascii="Arial" w:hAnsi="Arial" w:cs="Arial"/>
+                <w:color w:val="0F1111"/>
+                <w:sz w:val="21"/>
+                <w:szCs w:val="21"/>
+                <w:shd w:val="clear" w:color="auto" w:fill="FFFFFF"/>
+              </w:rPr>
+            </w:pPr>
+            <w:r>
+              <w:rPr>
+                <w:rFonts w:ascii="Arial" w:hAnsi="Arial" w:cs="Arial"/>
+                <w:color w:val="0F1111"/>
+                <w:sz w:val="21"/>
+                <w:szCs w:val="21"/>
+                <w:shd w:val="clear" w:color="auto" w:fill="FFFFFF"/>
+              </w:rPr>
+              <w:t>608 2RS</w:t>
+            </w:r>
+          </w:p>
+        </w:tc>
+        <w:tc>
+          <w:tcPr>
+            <w:tcW w:w="1088" w:type="dxa"/>
+          </w:tcPr>
+          <w:p>
+            <w:pPr>
+              <w:jc w:val="center"/>
+              <w:rPr>
+                <w:rFonts w:ascii="Arial" w:hAnsi="Arial" w:cs="Arial"/>
+                <w:color w:val="0F1111"/>
+                <w:sz w:val="21"/>
+                <w:szCs w:val="21"/>
+                <w:shd w:val="clear" w:color="auto" w:fill="FFFFFF"/>
+              </w:rPr>
+            </w:pPr>
+            <w:r>
+              <w:rPr>
+                <w:rFonts w:ascii="Arial" w:hAnsi="Arial" w:cs="Arial"/>
+                <w:color w:val="0F1111"/>
+                <w:sz w:val="21"/>
+                <w:szCs w:val="21"/>
+                <w:shd w:val="clear" w:color="auto" w:fill="FFFFFF"/>
+              </w:rPr>
+              <w:t>1</w:t>
+            </w:r>
+          </w:p>
+        </w:tc>
+        <w:tc>
+          <w:tcPr>
+            <w:tcW w:w="1751" w:type="dxa"/>
+          </w:tcPr>
+          <w:p>
+            <w:pPr>
+              <w:jc w:val="center"/>
+              <w:rPr>
+                <w:rFonts w:ascii="Arial" w:hAnsi="Arial" w:cs="Arial"/>
+                <w:color w:val="0F1111"/>
+                <w:sz w:val="21"/>
+                <w:szCs w:val="21"/>
+                <w:shd w:val="clear" w:color="auto" w:fill="FFFFFF"/>
+              </w:rPr>
+            </w:pPr>
+            <w:r>
+              <w:rPr>
+                <w:rFonts w:ascii="Arial" w:hAnsi="Arial" w:cs="Arial"/>
+                <w:color w:val="0F1111"/>
+                <w:sz w:val="21"/>
+                <w:szCs w:val="21"/>
+                <w:shd w:val="clear" w:color="auto" w:fill="FFFFFF"/>
+              </w:rPr>
+              <w:t>SHKI</w:t>
+            </w:r>
+          </w:p>
+        </w:tc>
+        <w:tc>
+          <w:tcPr>
+            <w:tcW w:w="1067" w:type="dxa"/>
+          </w:tcPr>
+          <w:p>
+            <w:pPr>
+              <w:jc w:val="right"/>
+            </w:pPr>
+            <w:r>
+              <w:t>$0.60</w:t>
+            </w:r>
+          </w:p>
+        </w:tc>
+        <w:tc>
+          <w:tcPr>
+            <w:tcW w:w="1147" w:type="dxa"/>
+          </w:tcPr>
+          <w:p>
+            <w:pPr>
+              <w:jc w:val="right"/>
+            </w:pPr>
+            <w:r>
+              <w:t>$0.00</w:t>
+            </w:r>
+          </w:p>
+        </w:tc>
+      </w:tr>
+      <w:tr>
+        <w:tc>
+          <w:tcPr>
+            <w:tcW w:w="3310" w:type="dxa"/>
+            <w:gridSpan w:val="3"/>
+          </w:tcPr>
+          <w:p>
+            <w:pPr>
+              <w:jc w:val="center"/>
+              <w:rPr>
+                <w:rFonts w:ascii="Arial" w:hAnsi="Arial" w:cs="Arial"/>
+                <w:color w:val="0F1111"/>
+                <w:sz w:val="21"/>
+                <w:szCs w:val="21"/>
+                <w:shd w:val="clear" w:color="auto" w:fill="FFFFFF"/>
+              </w:rPr>
+            </w:pPr>
+            <w:r>
+              <w:rPr>
+                <w:rFonts w:ascii="Arial" w:hAnsi="Arial" w:cs="Arial"/>
+                <w:color w:val="0F1111"/>
+                <w:sz w:val="21"/>
+                <w:szCs w:val="21"/>
+                <w:shd w:val="clear" w:color="auto" w:fill="FFFFFF"/>
+              </w:rPr>
+              <w:t>Solderable Breadboard</w:t>
+            </w:r>
+          </w:p>
+        </w:tc>
+        <w:tc>
+          <w:tcPr>
+            <w:tcW w:w="1088" w:type="dxa"/>
+          </w:tcPr>
+          <w:p>
+            <w:pPr>
+              <w:jc w:val="center"/>
+              <w:rPr>
+                <w:rFonts w:ascii="Arial" w:hAnsi="Arial" w:cs="Arial"/>
+                <w:color w:val="0F1111"/>
+                <w:sz w:val="21"/>
+                <w:szCs w:val="21"/>
+                <w:shd w:val="clear" w:color="auto" w:fill="FFFFFF"/>
+              </w:rPr>
+            </w:pPr>
+            <w:r>
+              <w:rPr>
+                <w:rFonts w:ascii="Arial" w:hAnsi="Arial" w:cs="Arial"/>
+                <w:color w:val="0F1111"/>
+                <w:sz w:val="21"/>
+                <w:szCs w:val="21"/>
+                <w:shd w:val="clear" w:color="auto" w:fill="FFFFFF"/>
+              </w:rPr>
+              <w:t>EP-52PCB</w:t>
+            </w:r>
+          </w:p>
+        </w:tc>
+        <w:tc>
+          <w:tcPr>
+            <w:tcW w:w="1088" w:type="dxa"/>
+          </w:tcPr>
+          <w:p>
+            <w:pPr>
+              <w:jc w:val="center"/>
+              <w:rPr>
+                <w:rFonts w:ascii="Arial" w:hAnsi="Arial" w:cs="Arial"/>
+                <w:color w:val="0F1111"/>
+                <w:sz w:val="21"/>
+                <w:szCs w:val="21"/>
+                <w:shd w:val="clear" w:color="auto" w:fill="FFFFFF"/>
+              </w:rPr>
+            </w:pPr>
+            <w:r>
+              <w:rPr>
+                <w:rFonts w:ascii="Arial" w:hAnsi="Arial" w:cs="Arial"/>
+                <w:color w:val="0F1111"/>
+                <w:sz w:val="21"/>
+                <w:szCs w:val="21"/>
+                <w:shd w:val="clear" w:color="auto" w:fill="FFFFFF"/>
+              </w:rPr>
+              <w:t>1</w:t>
+            </w:r>
+          </w:p>
+        </w:tc>
+        <w:tc>
+          <w:tcPr>
+            <w:tcW w:w="1751" w:type="dxa"/>
+          </w:tcPr>
+          <w:p>
+            <w:pPr>
+              <w:jc w:val="center"/>
+              <w:rPr>
+                <w:rFonts w:ascii="Arial" w:hAnsi="Arial" w:cs="Arial"/>
+                <w:color w:val="0F1111"/>
+                <w:sz w:val="21"/>
+                <w:szCs w:val="21"/>
+                <w:shd w:val="clear" w:color="auto" w:fill="FFFFFF"/>
+              </w:rPr>
+            </w:pPr>
+            <w:r>
+              <w:rPr>
+                <w:rFonts w:ascii="Arial" w:hAnsi="Arial" w:cs="Arial"/>
+                <w:color w:val="0F1111"/>
+                <w:sz w:val="21"/>
+                <w:szCs w:val="21"/>
+                <w:shd w:val="clear" w:color="auto" w:fill="FFFFFF"/>
+              </w:rPr>
+              <w:t>EPZLON</w:t>
+            </w:r>
+          </w:p>
+        </w:tc>
+        <w:tc>
+          <w:tcPr>
+            <w:tcW w:w="1067" w:type="dxa"/>
+          </w:tcPr>
+          <w:p>
+            <w:pPr>
+              <w:jc w:val="right"/>
+            </w:pPr>
+            <w:r>
+              <w:t>$9.99</w:t>
+            </w:r>
+          </w:p>
+        </w:tc>
+        <w:tc>
+          <w:tcPr>
+            <w:tcW w:w="1147" w:type="dxa"/>
+          </w:tcPr>
+          <w:p>
+            <w:pPr>
+              <w:jc w:val="right"/>
+            </w:pPr>
+            <w:r>
+              <w:t>$0.00</w:t>
+            </w:r>
+          </w:p>
+        </w:tc>
+      </w:tr>
+      <w:tr>
+        <w:tc>
+          <w:tcPr>
+            <w:tcW w:w="3310" w:type="dxa"/>
+            <w:gridSpan w:val="3"/>
+          </w:tcPr>
+          <w:p>
+            <w:pPr>
+              <w:jc w:val="center"/>
+              <w:rPr>
+                <w:rFonts w:ascii="Arial" w:hAnsi="Arial" w:cs="Arial"/>
+                <w:color w:val="0F1111"/>
+                <w:sz w:val="21"/>
+                <w:szCs w:val="21"/>
+                <w:shd w:val="clear" w:color="auto" w:fill="FFFFFF"/>
+              </w:rPr>
+            </w:pPr>
+            <w:r>
+              <w:rPr>
+                <w:rFonts w:ascii="Arial" w:hAnsi="Arial" w:cs="Arial"/>
+                <w:color w:val="0F1111"/>
+                <w:sz w:val="21"/>
+                <w:szCs w:val="21"/>
+                <w:shd w:val="clear" w:color="auto" w:fill="FFFFFF"/>
+              </w:rPr>
+              <w:t>Portable Battery</w:t>
+            </w:r>
+          </w:p>
+        </w:tc>
+        <w:tc>
+          <w:tcPr>
+            <w:tcW w:w="1088" w:type="dxa"/>
+          </w:tcPr>
+          <w:p>
+            <w:pPr>
+              <w:jc w:val="center"/>
+              <w:rPr>
+                <w:rFonts w:ascii="Arial" w:hAnsi="Arial" w:cs="Arial"/>
+                <w:color w:val="0F1111"/>
+                <w:sz w:val="21"/>
+                <w:szCs w:val="21"/>
+                <w:shd w:val="clear" w:color="auto" w:fill="FFFFFF"/>
+              </w:rPr>
+            </w:pPr>
+          </w:p>
+        </w:tc>
+        <w:tc>
+          <w:tcPr>
+            <w:tcW w:w="1088" w:type="dxa"/>
+          </w:tcPr>
+          <w:p>
+            <w:pPr>
+              <w:jc w:val="center"/>
+              <w:rPr>
+                <w:rFonts w:ascii="Arial" w:hAnsi="Arial" w:cs="Arial"/>
+                <w:color w:val="0F1111"/>
+                <w:sz w:val="21"/>
+                <w:szCs w:val="21"/>
+                <w:shd w:val="clear" w:color="auto" w:fill="FFFFFF"/>
+              </w:rPr>
+            </w:pPr>
+          </w:p>
+        </w:tc>
+        <w:tc>
+          <w:tcPr>
+            <w:tcW w:w="1751" w:type="dxa"/>
+          </w:tcPr>
+          <w:p>
+            <w:pPr>
+              <w:jc w:val="center"/>
+              <w:rPr>
+                <w:rFonts w:ascii="Arial" w:hAnsi="Arial" w:cs="Arial"/>
+                <w:color w:val="0F1111"/>
+                <w:sz w:val="21"/>
+                <w:szCs w:val="21"/>
+                <w:shd w:val="clear" w:color="auto" w:fill="FFFFFF"/>
+              </w:rPr>
+            </w:pPr>
+          </w:p>
+        </w:tc>
+        <w:tc>
+          <w:tcPr>
+            <w:tcW w:w="1067" w:type="dxa"/>
+          </w:tcPr>
+          <w:p>
+            <w:pPr>
+              <w:jc w:val="right"/>
+            </w:pPr>
+          </w:p>
+        </w:tc>
+        <w:tc>
+          <w:tcPr>
+            <w:tcW w:w="1147" w:type="dxa"/>
+          </w:tcPr>
+          <w:p>
+            <w:pPr>
+              <w:jc w:val="right"/>
+            </w:pPr>
+          </w:p>
+        </w:tc>
+      </w:tr>
+      <w:tr>
+        <w:tc>
+          <w:tcPr>
+            <w:tcW w:w="3310" w:type="dxa"/>
+            <w:gridSpan w:val="3"/>
+          </w:tcPr>
+          <w:p>
+            <w:pPr>
+              <w:jc w:val="center"/>
+              <w:rPr>
+                <w:b/>
+              </w:rPr>
+            </w:pPr>
+            <w:r>
+              <w:rPr>
+                <w:b/>
+              </w:rPr>
+              <w:t>Total</w:t>
+            </w:r>
+          </w:p>
+        </w:tc>
+        <w:tc>
+          <w:tcPr>
+            <w:tcW w:w="1088" w:type="dxa"/>
+          </w:tcPr>
+          <w:p>
+            <w:pPr>
+              <w:jc w:val="center"/>
+              <w:rPr>
+                <w:b/>
+              </w:rPr>
+            </w:pPr>
+          </w:p>
+        </w:tc>
+        <w:tc>
+          <w:tcPr>
+            <w:tcW w:w="1088" w:type="dxa"/>
+          </w:tcPr>
+          <w:p>
+            <w:pPr>
+              <w:jc w:val="center"/>
+              <w:rPr>
+                <w:b/>
+              </w:rPr>
+            </w:pPr>
+          </w:p>
+        </w:tc>
+        <w:tc>
+          <w:tcPr>
+            <w:tcW w:w="1751" w:type="dxa"/>
+          </w:tcPr>
+          <w:p>
+            <w:pPr>
+              <w:jc w:val="center"/>
+              <w:rPr>
+                <w:b/>
+              </w:rPr>
+            </w:pPr>
+          </w:p>
+        </w:tc>
+        <w:tc>
+          <w:tcPr>
+            <w:tcW w:w="1067" w:type="dxa"/>
+          </w:tcPr>
+          <w:p>
+            <w:pPr>
+              <w:jc w:val="right"/>
+              <w:rPr>
+                <w:b/>
+              </w:rPr>
+            </w:pPr>
+          </w:p>
+        </w:tc>
+        <w:tc>
+          <w:tcPr>
+            <w:tcW w:w="1147" w:type="dxa"/>
           </w:tcPr>
           <w:p>
             <w:pPr>
@@ -4473,7 +6959,10 @@
       </w:pPr>
       <w:bookmarkStart w:id="9" w:name="_Toc318193405"/>
       <w:r>
-        <w:t xml:space="preserve">4.2 </w:t>
+        <w:t>5</w:t>
+      </w:r>
+      <w:r>
+        <w:t xml:space="preserve">.2 </w:t>
       </w:r>
       <w:r>
         <w:t>Labor</w:t>
@@ -4500,7 +6989,10 @@
       <w:bookmarkStart w:id="10" w:name="_Toc318193406"/>
       <w:r>
         <w:lastRenderedPageBreak/>
-        <w:t xml:space="preserve">5. </w:t>
+        <w:t>6</w:t>
+      </w:r>
+      <w:r>
+        <w:t xml:space="preserve">. </w:t>
       </w:r>
       <w:r>
         <w:t>Conclusion</w:t>
@@ -4526,7 +7018,10 @@
       </w:pPr>
       <w:bookmarkStart w:id="11" w:name="_Toc318193407"/>
       <w:r>
-        <w:t xml:space="preserve">5.1 </w:t>
+        <w:t>6</w:t>
+      </w:r>
+      <w:r>
+        <w:t xml:space="preserve">.1 </w:t>
       </w:r>
       <w:r>
         <w:t>Accomplishments</w:t>
@@ -4540,7 +7035,10 @@
       </w:pPr>
       <w:bookmarkStart w:id="12" w:name="_Toc318193408"/>
       <w:r>
-        <w:t xml:space="preserve">5.2 </w:t>
+        <w:t>6</w:t>
+      </w:r>
+      <w:r>
+        <w:t xml:space="preserve">.2 </w:t>
       </w:r>
       <w:r>
         <w:t>Uncertainties</w:t>
@@ -4554,7 +7052,10 @@
       </w:pPr>
       <w:bookmarkStart w:id="13" w:name="_Toc318193409"/>
       <w:r>
-        <w:t xml:space="preserve">5.3 </w:t>
+        <w:t>6</w:t>
+      </w:r>
+      <w:r>
+        <w:t xml:space="preserve">.3 </w:t>
       </w:r>
       <w:r>
         <w:t>Ethical considerations</w:t>
@@ -4568,7 +7069,10 @@
       </w:pPr>
       <w:bookmarkStart w:id="14" w:name="_Toc318193410"/>
       <w:r>
-        <w:t xml:space="preserve">5.4 </w:t>
+        <w:t>6</w:t>
+      </w:r>
+      <w:r>
+        <w:t xml:space="preserve">.4 </w:t>
       </w:r>
       <w:r>
         <w:t>Future work</w:t>
@@ -9271,6 +11775,23 @@
         <w:shd w:val="clear" w:color="auto" w:fill="C0C0C0" w:themeFill="text1" w:themeFillTint="3F"/>
       </w:tcPr>
     </w:tblStylePr>
+  </w:style>
+  <w:style w:type="paragraph" w:styleId="NormalWeb">
+    <w:name w:val="Normal (Web)"/>
+    <w:basedOn w:val="Normal"/>
+    <w:uiPriority w:val="99"/>
+    <w:semiHidden/>
+    <w:unhideWhenUsed/>
+    <w:rsid w:val="00623598"/>
+    <w:pPr>
+      <w:spacing w:before="100" w:beforeAutospacing="1" w:after="100" w:afterAutospacing="1" w:line="240" w:lineRule="auto"/>
+    </w:pPr>
+    <w:rPr>
+      <w:rFonts w:ascii="Times New Roman" w:eastAsia="Times New Roman" w:hAnsi="Times New Roman" w:cs="Times New Roman"/>
+      <w:sz w:val="24"/>
+      <w:szCs w:val="24"/>
+      <w:lang w:eastAsia="ja-JP"/>
+    </w:rPr>
   </w:style>
 </w:styles>
 </file>

</xml_diff>